<commit_message>
Updated version of the interview questions
</commit_message>
<xml_diff>
--- a/questions.docx
+++ b/questions.docx
@@ -5,9 +5,47 @@
     <w:p>
       <w:pPr>
         <w:pStyle w:val="ListParagraph"/>
+        <w:jc w:val="center"/>
+        <w:rPr>
+          <w:rFonts w:ascii="Cambria" w:hAnsi="Cambria"/>
+          <w:u w:val="single"/>
+          <w:lang w:val="el-GR"/>
+        </w:rPr>
+      </w:pPr>
+      <w:r>
+        <w:rPr>
+          <w:rFonts w:ascii="Cambria" w:hAnsi="Cambria"/>
+          <w:u w:val="single"/>
+          <w:lang w:val="en-GB"/>
+        </w:rPr>
+        <w:t xml:space="preserve">STOP CANCER CYPRUS – </w:t>
+      </w:r>
+      <w:r>
+        <w:rPr>
+          <w:rFonts w:ascii="Cambria" w:hAnsi="Cambria"/>
+          <w:u w:val="single"/>
+          <w:lang w:val="el-GR"/>
+        </w:rPr>
+        <w:t>ΕΡΓΑΣΙΑ ΕΞΑΜΗΝΟΥ ΕΠΛ361</w:t>
+      </w:r>
+    </w:p>
+    <w:p>
+      <w:pPr>
+        <w:pStyle w:val="ListParagraph"/>
+        <w:jc w:val="center"/>
+        <w:rPr>
+          <w:rFonts w:ascii="Cambria" w:hAnsi="Cambria"/>
+          <w:u w:val="single"/>
+          <w:lang w:val="el-GR"/>
+        </w:rPr>
+      </w:pPr>
+    </w:p>
+    <w:p>
+      <w:pPr>
+        <w:pStyle w:val="ListParagraph"/>
         <w:numPr>
           <w:ilvl w:val="0"/>
-          <w:numId w:val="2"/>
+          <w:numId w:val="3"/>
         </w:numPr>
         <w:rPr>
           <w:lang w:val="el-GR"/>
@@ -17,15 +55,117 @@
         <w:rPr>
           <w:lang w:val="el-GR"/>
         </w:rPr>
-        <w:t>Γιατί χρειάζεται η εφαρμογή αφού υπάρχει η ιστοσελίδα;</w:t>
-      </w:r>
+        <w:t>Ποιος/Ποιοι είναι οι λόγοι για τους οποίους αποφασίσατε να προχωρήσετε στην ανάπτυξη αυτής της εφαρμογής</w:t>
+      </w:r>
+      <w:r>
+        <w:rPr>
+          <w:lang w:val="el-GR"/>
+        </w:rPr>
+        <w:tab/>
+        <w:t xml:space="preserve">; (→ </w:t>
+      </w:r>
+      <w:r>
+        <w:rPr>
+          <w:lang w:val="el-GR"/>
+        </w:rPr>
+        <w:t xml:space="preserve">Ο </w:t>
+      </w:r>
+      <w:r>
+        <w:rPr>
+          <w:lang w:val="el-GR"/>
+        </w:rPr>
+        <w:t>σύνδεσμος</w:t>
+      </w:r>
+      <w:r>
+        <w:rPr>
+          <w:lang w:val="el-GR"/>
+        </w:rPr>
+        <w:t xml:space="preserve"> έχει ήδη μια ιστοσελίδα, δεν επαρκεί;</w:t>
+      </w:r>
+      <w:r>
+        <w:rPr>
+          <w:lang w:val="el-GR"/>
+        </w:rPr>
+        <w:t>)</w:t>
+      </w:r>
+    </w:p>
+    <w:p>
+      <w:pPr>
+        <w:pStyle w:val="ListParagraph"/>
+        <w:rPr>
+          <w:lang w:val="el-GR"/>
+        </w:rPr>
+      </w:pPr>
+    </w:p>
+    <w:p>
+      <w:pPr>
+        <w:pStyle w:val="ListParagraph"/>
+        <w:rPr>
+          <w:lang w:val="el-GR"/>
+        </w:rPr>
+      </w:pPr>
+    </w:p>
+    <w:p>
+      <w:pPr>
+        <w:pStyle w:val="ListParagraph"/>
+        <w:pBdr>
+          <w:top w:val="single" w:sz="12" w:space="1" w:color="auto"/>
+          <w:bottom w:val="single" w:sz="12" w:space="1" w:color="auto"/>
+        </w:pBdr>
+        <w:rPr>
+          <w:lang w:val="el-GR"/>
+        </w:rPr>
+      </w:pPr>
+    </w:p>
+    <w:p>
+      <w:pPr>
+        <w:pStyle w:val="ListParagraph"/>
+        <w:pBdr>
+          <w:bottom w:val="single" w:sz="12" w:space="1" w:color="auto"/>
+          <w:between w:val="single" w:sz="12" w:space="1" w:color="auto"/>
+        </w:pBdr>
+        <w:rPr>
+          <w:lang w:val="el-GR"/>
+        </w:rPr>
+      </w:pPr>
+    </w:p>
+    <w:p>
+      <w:pPr>
+        <w:pStyle w:val="ListParagraph"/>
+        <w:pBdr>
+          <w:bottom w:val="single" w:sz="12" w:space="1" w:color="auto"/>
+          <w:between w:val="single" w:sz="12" w:space="1" w:color="auto"/>
+        </w:pBdr>
+        <w:rPr>
+          <w:lang w:val="el-GR"/>
+        </w:rPr>
+      </w:pPr>
+    </w:p>
+    <w:p>
+      <w:pPr>
+        <w:pStyle w:val="ListParagraph"/>
+        <w:pBdr>
+          <w:bottom w:val="single" w:sz="12" w:space="1" w:color="auto"/>
+          <w:between w:val="single" w:sz="12" w:space="1" w:color="auto"/>
+        </w:pBdr>
+        <w:rPr>
+          <w:lang w:val="el-GR"/>
+        </w:rPr>
+      </w:pPr>
+    </w:p>
+    <w:p>
+      <w:pPr>
+        <w:rPr>
+          <w:lang w:val="el-GR"/>
+        </w:rPr>
+      </w:pPr>
     </w:p>
     <w:p>
       <w:pPr>
         <w:pStyle w:val="ListParagraph"/>
         <w:numPr>
           <w:ilvl w:val="0"/>
-          <w:numId w:val="2"/>
+          <w:numId w:val="3"/>
         </w:numPr>
         <w:rPr>
           <w:lang w:val="el-GR"/>
@@ -35,53 +175,152 @@
         <w:rPr>
           <w:lang w:val="el-GR"/>
         </w:rPr>
-        <w:t xml:space="preserve">Ποια τα δεδομένα εισόδου; (ηλικία - </w:t>
+        <w:t xml:space="preserve">Λέγοντας κινητή εφαρμογή εννοείτε εφαρμογή για συσκευές </w:t>
       </w:r>
       <w:proofErr w:type="spellStart"/>
       <w:r>
         <w:rPr>
           <w:lang w:val="el-GR"/>
         </w:rPr>
-        <w:t>ημ</w:t>
+        <w:t>Android</w:t>
       </w:r>
       <w:proofErr w:type="spellEnd"/>
       <w:r>
         <w:rPr>
           <w:lang w:val="el-GR"/>
         </w:rPr>
-        <w:t>. γεννήσεως, φύλο</w:t>
-      </w:r>
-      <w:r>
-        <w:rPr>
-          <w:lang w:val="el-GR"/>
-        </w:rPr>
-        <w:t>, καπνιστής/όχι</w:t>
-      </w:r>
-      <w:r>
-        <w:rPr>
-          <w:lang w:val="el-GR"/>
-        </w:rPr>
-        <w:t>/</w:t>
-      </w:r>
-      <w:r>
-        <w:rPr>
-          <w:lang w:val="el-GR"/>
-        </w:rPr>
-        <w:t>πρώην, προδιάθεση</w:t>
-      </w:r>
-      <w:r>
-        <w:rPr>
-          <w:lang w:val="el-GR"/>
-        </w:rPr>
-        <w:t>)</w:t>
-      </w:r>
+        <w:t xml:space="preserve">. </w:t>
+      </w:r>
+      <w:r>
+        <w:rPr>
+          <w:lang w:val="el-GR"/>
+        </w:rPr>
+        <w:t>Τι γλώσσα να υποστηρίζει η εφαρμογή, δηλαδή σε τι γλώσσα να εμφανίζονται οι πληροφορίες, στα Ελληνικά;</w:t>
+      </w:r>
+    </w:p>
+    <w:p>
+      <w:pPr>
+        <w:pStyle w:val="ListParagraph"/>
+        <w:rPr>
+          <w:lang w:val="el-GR"/>
+        </w:rPr>
+      </w:pPr>
+    </w:p>
+    <w:p>
+      <w:pPr>
+        <w:pStyle w:val="ListParagraph"/>
+        <w:pBdr>
+          <w:top w:val="single" w:sz="12" w:space="1" w:color="auto"/>
+          <w:bottom w:val="single" w:sz="12" w:space="1" w:color="auto"/>
+        </w:pBdr>
+        <w:rPr>
+          <w:lang w:val="el-GR"/>
+        </w:rPr>
+      </w:pPr>
+    </w:p>
+    <w:p>
+      <w:pPr>
+        <w:pStyle w:val="ListParagraph"/>
+        <w:rPr>
+          <w:lang w:val="el-GR"/>
+        </w:rPr>
+      </w:pPr>
+    </w:p>
+    <w:p>
+      <w:pPr>
+        <w:pStyle w:val="ListParagraph"/>
+        <w:rPr>
+          <w:lang w:val="el-GR"/>
+        </w:rPr>
+      </w:pPr>
+    </w:p>
+    <w:p>
+      <w:pPr>
+        <w:pStyle w:val="ListParagraph"/>
+        <w:numPr>
+          <w:ilvl w:val="0"/>
+          <w:numId w:val="3"/>
+        </w:numPr>
+        <w:rPr>
+          <w:lang w:val="el-GR"/>
+        </w:rPr>
+      </w:pPr>
+      <w:r>
+        <w:rPr>
+          <w:lang w:val="el-GR"/>
+        </w:rPr>
+        <w:t xml:space="preserve">Τι όνομα να έχει η εφαρμογή; Θα είναι μια εφαρμογή γενικής χρήσεως, δηλαδή να μην φαίνεται κάπου ο </w:t>
+      </w:r>
+      <w:r>
+        <w:rPr>
+          <w:lang w:val="el-GR"/>
+        </w:rPr>
+        <w:t>σύνδεσμος</w:t>
+      </w:r>
+      <w:r>
+        <w:rPr>
+          <w:lang w:val="el-GR"/>
+        </w:rPr>
+        <w:t>;</w:t>
+      </w:r>
+    </w:p>
+    <w:p>
+      <w:pPr>
+        <w:pStyle w:val="ListParagraph"/>
+        <w:rPr>
+          <w:lang w:val="el-GR"/>
+        </w:rPr>
+      </w:pPr>
+    </w:p>
+    <w:p>
+      <w:pPr>
+        <w:pStyle w:val="ListParagraph"/>
+        <w:pBdr>
+          <w:top w:val="single" w:sz="12" w:space="1" w:color="auto"/>
+          <w:bottom w:val="single" w:sz="12" w:space="1" w:color="auto"/>
+        </w:pBdr>
+        <w:rPr>
+          <w:lang w:val="el-GR"/>
+        </w:rPr>
+      </w:pPr>
+    </w:p>
+    <w:p>
+      <w:pPr>
+        <w:pStyle w:val="ListParagraph"/>
+        <w:pBdr>
+          <w:bottom w:val="single" w:sz="12" w:space="1" w:color="auto"/>
+          <w:between w:val="single" w:sz="12" w:space="1" w:color="auto"/>
+        </w:pBdr>
+        <w:rPr>
+          <w:lang w:val="el-GR"/>
+        </w:rPr>
+      </w:pPr>
+    </w:p>
+    <w:p>
+      <w:pPr>
+        <w:pStyle w:val="ListParagraph"/>
+        <w:pBdr>
+          <w:bottom w:val="single" w:sz="12" w:space="1" w:color="auto"/>
+          <w:between w:val="single" w:sz="12" w:space="1" w:color="auto"/>
+        </w:pBdr>
+        <w:rPr>
+          <w:lang w:val="el-GR"/>
+        </w:rPr>
+      </w:pPr>
+    </w:p>
+    <w:p>
+      <w:pPr>
+        <w:rPr>
+          <w:lang w:val="el-GR"/>
+        </w:rPr>
+      </w:pPr>
     </w:p>
     <w:p>
       <w:pPr>
         <w:pStyle w:val="ListParagraph"/>
         <w:numPr>
           <w:ilvl w:val="1"/>
-          <w:numId w:val="2"/>
+          <w:numId w:val="3"/>
         </w:numPr>
         <w:rPr>
           <w:lang w:val="el-GR"/>
@@ -89,66 +328,174 @@
       </w:pPr>
       <w:r>
         <w:rPr>
-          <w:lang w:val="el-GR"/>
-        </w:rPr>
-        <w:t>Με βάση αυτά θα εξαχθούν οι πληροφορίες ή θα υπάρχουν και επιπλέον είσοδοι; (όνομα, κωδικός…)</w:t>
-      </w:r>
+          <w:i/>
+          <w:lang w:val="el-GR"/>
+        </w:rPr>
+        <w:t>[Αν στο 3 α απαντήσει ΟΧΙ, να φαίνεται ο ΠΑΣΥΚΑΦ]</w:t>
+      </w:r>
+      <w:r>
+        <w:rPr>
+          <w:lang w:val="el-GR"/>
+        </w:rPr>
+        <w:t xml:space="preserve"> Να περιλαμβάνονται και τα στοιχεία επικοινωνίας του συνδέσμου ή/και κάποιο ενημερωτικό κείμενο;</w:t>
+      </w:r>
+    </w:p>
+    <w:p>
+      <w:pPr>
+        <w:pStyle w:val="ListParagraph"/>
+        <w:ind w:left="1440"/>
+        <w:rPr>
+          <w:lang w:val="el-GR"/>
+        </w:rPr>
+      </w:pPr>
+    </w:p>
+    <w:p>
+      <w:pPr>
+        <w:pStyle w:val="ListParagraph"/>
+        <w:pBdr>
+          <w:top w:val="single" w:sz="12" w:space="1" w:color="auto"/>
+          <w:bottom w:val="single" w:sz="12" w:space="1" w:color="auto"/>
+        </w:pBdr>
+        <w:ind w:left="1440"/>
+        <w:rPr>
+          <w:lang w:val="el-GR"/>
+        </w:rPr>
+      </w:pPr>
+    </w:p>
+    <w:p>
+      <w:pPr>
+        <w:pStyle w:val="ListParagraph"/>
+        <w:pBdr>
+          <w:bottom w:val="single" w:sz="12" w:space="1" w:color="auto"/>
+          <w:between w:val="single" w:sz="12" w:space="1" w:color="auto"/>
+        </w:pBdr>
+        <w:ind w:left="1440"/>
+        <w:rPr>
+          <w:lang w:val="el-GR"/>
+        </w:rPr>
+      </w:pPr>
+    </w:p>
+    <w:p>
+      <w:pPr>
+        <w:pStyle w:val="ListParagraph"/>
+        <w:ind w:left="1440"/>
+        <w:rPr>
+          <w:lang w:val="el-GR"/>
+        </w:rPr>
+      </w:pPr>
+    </w:p>
+    <w:p>
+      <w:pPr>
+        <w:rPr>
+          <w:lang w:val="el-GR"/>
+        </w:rPr>
+      </w:pPr>
     </w:p>
     <w:p>
       <w:pPr>
         <w:pStyle w:val="ListParagraph"/>
         <w:numPr>
           <w:ilvl w:val="0"/>
-          <w:numId w:val="2"/>
+          <w:numId w:val="3"/>
         </w:numPr>
         <w:rPr>
           <w:lang w:val="el-GR"/>
         </w:rPr>
       </w:pPr>
-      <w:r>
-        <w:rPr>
-          <w:lang w:val="el-GR"/>
-        </w:rPr>
-        <w:t xml:space="preserve">Η εφαρμογή θα δημιουργηθεί για </w:t>
-      </w:r>
-      <w:r>
-        <w:rPr>
-          <w:b/>
-          <w:lang w:val="el-GR"/>
-        </w:rPr>
-        <w:t>προσωπική χρήση</w:t>
-      </w:r>
-      <w:r>
-        <w:rPr>
-          <w:lang w:val="el-GR"/>
-        </w:rPr>
-        <w:t>; Δηλαδή θα χρησιμοποιείται μόνο από ένα άτομο; Οι υπενθυμίσεις θα είναι μόνο για ένα άτομο;</w:t>
-      </w:r>
-      <w:r>
-        <w:rPr>
-          <w:lang w:val="el-GR"/>
-        </w:rPr>
-        <w:t xml:space="preserve"> (</w:t>
-      </w:r>
-      <w:r>
-        <w:rPr>
-          <w:lang w:val="el-GR"/>
-        </w:rPr>
-        <w:t>τον ιδιοκτήτη της συσκευής πάνω στην οποία θα κατεβεί η εφαρμογή)</w:t>
-      </w:r>
-      <w:r>
-        <w:rPr>
-          <w:lang w:val="el-GR"/>
-        </w:rPr>
-        <w:t>; Θα υπάρχει για παράδειγμα κωδικός που θα αποτρέπει άλλους να βλέπουν τις πληροφορίες τους χρήστη;</w:t>
-      </w:r>
+      <w:bookmarkStart w:id="0" w:name="_GoBack"/>
+      <w:bookmarkEnd w:id="0"/>
+      <w:r>
+        <w:rPr>
+          <w:lang w:val="el-GR"/>
+        </w:rPr>
+        <w:t>Ποιες πληροφορίες θα πρέπει να εισάγει ο χρήστης στην εφαρμογή; Υπάρχουν άλλοι παράγοντες εκτός από την ηλικία (</w:t>
+      </w:r>
+      <w:proofErr w:type="spellStart"/>
+      <w:r>
+        <w:rPr>
+          <w:lang w:val="el-GR"/>
+        </w:rPr>
+        <w:t>ημ</w:t>
+      </w:r>
+      <w:proofErr w:type="spellEnd"/>
+      <w:r>
+        <w:rPr>
+          <w:lang w:val="el-GR"/>
+        </w:rPr>
+        <w:t>. Γεννήσεως), το φύλο, το αν είναι καπνιστής ή όχι ή πρώην; Χρειάζεται, για παράδειγμα, να γνωρίζει η εφαρμογή αν ο χρήστης έχει προδιάθεση για κάποιο καρκίνο; Ή άλλες πληροφορίες;</w:t>
+      </w:r>
+    </w:p>
+    <w:p>
+      <w:pPr>
+        <w:pStyle w:val="ListParagraph"/>
+        <w:rPr>
+          <w:lang w:val="el-GR"/>
+        </w:rPr>
+      </w:pPr>
+    </w:p>
+    <w:p>
+      <w:pPr>
+        <w:pStyle w:val="ListParagraph"/>
+        <w:pBdr>
+          <w:top w:val="single" w:sz="12" w:space="1" w:color="auto"/>
+          <w:bottom w:val="single" w:sz="12" w:space="1" w:color="auto"/>
+        </w:pBdr>
+        <w:rPr>
+          <w:lang w:val="el-GR"/>
+        </w:rPr>
+      </w:pPr>
+    </w:p>
+    <w:p>
+      <w:pPr>
+        <w:pStyle w:val="ListParagraph"/>
+        <w:pBdr>
+          <w:bottom w:val="single" w:sz="12" w:space="1" w:color="auto"/>
+          <w:between w:val="single" w:sz="12" w:space="1" w:color="auto"/>
+        </w:pBdr>
+        <w:rPr>
+          <w:lang w:val="el-GR"/>
+        </w:rPr>
+      </w:pPr>
+    </w:p>
+    <w:p>
+      <w:pPr>
+        <w:pStyle w:val="ListParagraph"/>
+        <w:pBdr>
+          <w:bottom w:val="single" w:sz="12" w:space="1" w:color="auto"/>
+          <w:between w:val="single" w:sz="12" w:space="1" w:color="auto"/>
+        </w:pBdr>
+        <w:rPr>
+          <w:lang w:val="el-GR"/>
+        </w:rPr>
+      </w:pPr>
+    </w:p>
+    <w:p>
+      <w:pPr>
+        <w:pStyle w:val="ListParagraph"/>
+        <w:pBdr>
+          <w:bottom w:val="single" w:sz="12" w:space="1" w:color="auto"/>
+          <w:between w:val="single" w:sz="12" w:space="1" w:color="auto"/>
+        </w:pBdr>
+        <w:rPr>
+          <w:lang w:val="el-GR"/>
+        </w:rPr>
+      </w:pPr>
+    </w:p>
+    <w:p>
+      <w:pPr>
+        <w:pStyle w:val="ListParagraph"/>
+        <w:ind w:left="1440"/>
+        <w:rPr>
+          <w:lang w:val="el-GR"/>
+        </w:rPr>
+      </w:pPr>
     </w:p>
     <w:p>
       <w:pPr>
         <w:pStyle w:val="ListParagraph"/>
         <w:numPr>
           <w:ilvl w:val="1"/>
-          <w:numId w:val="2"/>
+          <w:numId w:val="3"/>
         </w:numPr>
         <w:rPr>
           <w:lang w:val="el-GR"/>
@@ -158,15 +505,127 @@
         <w:rPr>
           <w:lang w:val="el-GR"/>
         </w:rPr>
-        <w:t>Ή θα πρέπει να παρέχεται υποστήριξη για πολλαπλούς χρήστες; Και για ποιον/ποιους θα στέλνονται ειδοποιήσεις; Θα κρατώ τα στοιχεία όλων; Με ποια αναγνωριστικά;</w:t>
-      </w:r>
+        <w:t xml:space="preserve">Θα υπάρχουν κάποιοι </w:t>
+      </w:r>
+      <w:r>
+        <w:t>standard</w:t>
+      </w:r>
+      <w:r>
+        <w:rPr>
+          <w:lang w:val="el-GR"/>
+        </w:rPr>
+        <w:t xml:space="preserve"> συνδυασμοί εισόδων, δηλαδή (όπως στην εκφώνηση</w:t>
+      </w:r>
+      <w:r>
+        <w:rPr>
+          <w:lang w:val="el-GR"/>
+        </w:rPr>
+        <w:t xml:space="preserve">, π.χ. άντρας 18-35 αυτοεξέταση </w:t>
+      </w:r>
+      <w:proofErr w:type="spellStart"/>
+      <w:r>
+        <w:rPr>
+          <w:lang w:val="el-GR"/>
+        </w:rPr>
+        <w:t>όρχεων</w:t>
+      </w:r>
+      <w:proofErr w:type="spellEnd"/>
+      <w:r>
+        <w:rPr>
+          <w:lang w:val="el-GR"/>
+        </w:rPr>
+        <w:t>, άντρας ή γυναίκα άνω των 50 ετών</w:t>
+      </w:r>
+      <w:r>
+        <w:rPr>
+          <w:lang w:val="el-GR"/>
+        </w:rPr>
+        <w:t xml:space="preserve"> </w:t>
+      </w:r>
+      <w:proofErr w:type="spellStart"/>
+      <w:r>
+        <w:rPr>
+          <w:lang w:val="el-GR"/>
+        </w:rPr>
+        <w:t>κολονοσκόπηση</w:t>
+      </w:r>
+      <w:proofErr w:type="spellEnd"/>
+      <w:r>
+        <w:rPr>
+          <w:lang w:val="el-GR"/>
+        </w:rPr>
+        <w:t xml:space="preserve">, καπνιστές ή πρώην καπνιστές ακτινογραφία θώρακος, γυναίκες τεστ Παπανικολάου, μαστογραφία </w:t>
+      </w:r>
+      <w:proofErr w:type="spellStart"/>
+      <w:r>
+        <w:rPr>
+          <w:lang w:val="el-GR"/>
+        </w:rPr>
+        <w:t>κλπ</w:t>
+      </w:r>
+      <w:proofErr w:type="spellEnd"/>
+      <w:r>
+        <w:rPr>
+          <w:lang w:val="el-GR"/>
+        </w:rPr>
+        <w:t>)</w:t>
+      </w:r>
+      <w:r>
+        <w:rPr>
+          <w:lang w:val="el-GR"/>
+        </w:rPr>
+        <w:t>, να είναι προκαθορισμένοι αυτοί οι συνδυασμοί ή να μπορεί ο χρήστης να εισάγει ελεύθερα ό,τι θέλει;</w:t>
+      </w:r>
+    </w:p>
+    <w:p>
+      <w:pPr>
+        <w:pStyle w:val="ListParagraph"/>
+        <w:ind w:left="1440"/>
+        <w:rPr>
+          <w:lang w:val="el-GR"/>
+        </w:rPr>
+      </w:pPr>
+    </w:p>
+    <w:p>
+      <w:pPr>
+        <w:pStyle w:val="ListParagraph"/>
+        <w:pBdr>
+          <w:top w:val="single" w:sz="12" w:space="1" w:color="auto"/>
+          <w:bottom w:val="single" w:sz="12" w:space="1" w:color="auto"/>
+        </w:pBdr>
+        <w:ind w:left="1440"/>
+        <w:rPr>
+          <w:lang w:val="el-GR"/>
+        </w:rPr>
+      </w:pPr>
+    </w:p>
+    <w:p>
+      <w:pPr>
+        <w:pStyle w:val="ListParagraph"/>
+        <w:pBdr>
+          <w:bottom w:val="single" w:sz="12" w:space="1" w:color="auto"/>
+          <w:between w:val="single" w:sz="12" w:space="1" w:color="auto"/>
+        </w:pBdr>
+        <w:ind w:left="1440"/>
+        <w:rPr>
+          <w:lang w:val="el-GR"/>
+        </w:rPr>
+      </w:pPr>
+    </w:p>
+    <w:p>
+      <w:pPr>
+        <w:ind w:left="720"/>
+        <w:rPr>
+          <w:lang w:val="el-GR"/>
+        </w:rPr>
+      </w:pPr>
     </w:p>
     <w:p>
       <w:pPr>
         <w:pStyle w:val="ListParagraph"/>
         <w:numPr>
           <w:ilvl w:val="1"/>
-          <w:numId w:val="2"/>
+          <w:numId w:val="3"/>
         </w:numPr>
         <w:rPr>
           <w:lang w:val="el-GR"/>
@@ -176,21 +635,137 @@
         <w:rPr>
           <w:lang w:val="el-GR"/>
         </w:rPr>
-        <w:t xml:space="preserve">Αν υποστηρίζει πολλαπλούς χρήστες, να στέλνονται ειδοποιήσεις μόνο για τον ιδιοκτήτη της </w:t>
-      </w:r>
-      <w:r>
-        <w:rPr>
-          <w:lang w:val="el-GR"/>
-        </w:rPr>
-        <w:t>συσκευής αλλά οι υπόλοιπες λειτουργίες να είναι διαθέσιμες και στους άλλους;</w:t>
-      </w:r>
+        <w:t>Θα μπορούσαμε να έχουμε αυτούς τους πιθανούς συνδυασμούς και ποια αποτελέσματα θα πρέπει να βγαίνουν για καθέναν από αυτούς; Δηλαδή ποιες είναι οι διαφορετικές περιπτώσεις που υπάρχουν για κάθε άτομο;</w:t>
+      </w:r>
+    </w:p>
+    <w:p>
+      <w:pPr>
+        <w:pStyle w:val="ListParagraph"/>
+        <w:ind w:left="1440"/>
+        <w:rPr>
+          <w:lang w:val="el-GR"/>
+        </w:rPr>
+      </w:pPr>
+    </w:p>
+    <w:p>
+      <w:pPr>
+        <w:pStyle w:val="ListParagraph"/>
+        <w:pBdr>
+          <w:top w:val="single" w:sz="12" w:space="1" w:color="auto"/>
+          <w:bottom w:val="single" w:sz="12" w:space="1" w:color="auto"/>
+        </w:pBdr>
+        <w:ind w:left="1440"/>
+        <w:rPr>
+          <w:lang w:val="el-GR"/>
+        </w:rPr>
+      </w:pPr>
+    </w:p>
+    <w:p>
+      <w:pPr>
+        <w:pStyle w:val="ListParagraph"/>
+        <w:pBdr>
+          <w:bottom w:val="single" w:sz="12" w:space="1" w:color="auto"/>
+          <w:between w:val="single" w:sz="12" w:space="1" w:color="auto"/>
+        </w:pBdr>
+        <w:ind w:left="1440"/>
+        <w:rPr>
+          <w:lang w:val="el-GR"/>
+        </w:rPr>
+      </w:pPr>
+    </w:p>
+    <w:p>
+      <w:pPr>
+        <w:pStyle w:val="ListParagraph"/>
+        <w:pBdr>
+          <w:bottom w:val="single" w:sz="12" w:space="1" w:color="auto"/>
+          <w:between w:val="single" w:sz="12" w:space="1" w:color="auto"/>
+        </w:pBdr>
+        <w:ind w:left="1440"/>
+        <w:rPr>
+          <w:lang w:val="el-GR"/>
+        </w:rPr>
+      </w:pPr>
+    </w:p>
+    <w:p>
+      <w:pPr>
+        <w:pStyle w:val="ListParagraph"/>
+        <w:pBdr>
+          <w:bottom w:val="single" w:sz="12" w:space="1" w:color="auto"/>
+          <w:between w:val="single" w:sz="12" w:space="1" w:color="auto"/>
+        </w:pBdr>
+        <w:ind w:left="1440"/>
+        <w:rPr>
+          <w:lang w:val="el-GR"/>
+        </w:rPr>
+      </w:pPr>
+    </w:p>
+    <w:p>
+      <w:pPr>
+        <w:pStyle w:val="ListParagraph"/>
+        <w:pBdr>
+          <w:bottom w:val="single" w:sz="12" w:space="1" w:color="auto"/>
+          <w:between w:val="single" w:sz="12" w:space="1" w:color="auto"/>
+        </w:pBdr>
+        <w:ind w:left="1440"/>
+        <w:rPr>
+          <w:lang w:val="el-GR"/>
+        </w:rPr>
+      </w:pPr>
+    </w:p>
+    <w:p>
+      <w:pPr>
+        <w:pStyle w:val="ListParagraph"/>
+        <w:pBdr>
+          <w:bottom w:val="single" w:sz="12" w:space="1" w:color="auto"/>
+          <w:between w:val="single" w:sz="12" w:space="1" w:color="auto"/>
+        </w:pBdr>
+        <w:ind w:left="1440"/>
+        <w:rPr>
+          <w:lang w:val="el-GR"/>
+        </w:rPr>
+      </w:pPr>
+    </w:p>
+    <w:p>
+      <w:pPr>
+        <w:pStyle w:val="ListParagraph"/>
+        <w:pBdr>
+          <w:bottom w:val="single" w:sz="12" w:space="1" w:color="auto"/>
+          <w:between w:val="single" w:sz="12" w:space="1" w:color="auto"/>
+        </w:pBdr>
+        <w:ind w:left="1440"/>
+        <w:rPr>
+          <w:lang w:val="el-GR"/>
+        </w:rPr>
+      </w:pPr>
+    </w:p>
+    <w:p>
+      <w:pPr>
+        <w:pStyle w:val="ListParagraph"/>
+        <w:pBdr>
+          <w:bottom w:val="single" w:sz="12" w:space="1" w:color="auto"/>
+          <w:between w:val="single" w:sz="12" w:space="1" w:color="auto"/>
+        </w:pBdr>
+        <w:ind w:left="1440"/>
+        <w:rPr>
+          <w:lang w:val="el-GR"/>
+        </w:rPr>
+      </w:pPr>
+    </w:p>
+    <w:p>
+      <w:pPr>
+        <w:pStyle w:val="ListParagraph"/>
+        <w:ind w:left="1440"/>
+        <w:rPr>
+          <w:lang w:val="el-GR"/>
+        </w:rPr>
+      </w:pPr>
     </w:p>
     <w:p>
       <w:pPr>
         <w:pStyle w:val="ListParagraph"/>
         <w:numPr>
           <w:ilvl w:val="0"/>
-          <w:numId w:val="2"/>
+          <w:numId w:val="3"/>
         </w:numPr>
         <w:rPr>
           <w:lang w:val="el-GR"/>
@@ -200,48 +775,85 @@
         <w:rPr>
           <w:lang w:val="el-GR"/>
         </w:rPr>
-        <w:t xml:space="preserve">Για τις ειδοποιήσεις </w:t>
-      </w:r>
-      <w:r>
-        <w:rPr>
-          <w:lang w:val="el-GR"/>
-        </w:rPr>
-        <w:t>(</w:t>
-      </w:r>
-      <w:r>
-        <w:t>push</w:t>
-      </w:r>
-      <w:r>
-        <w:rPr>
-          <w:lang w:val="el-GR"/>
-        </w:rPr>
-        <w:t xml:space="preserve"> </w:t>
-      </w:r>
-      <w:r>
-        <w:t>notifications</w:t>
-      </w:r>
-      <w:r>
-        <w:rPr>
-          <w:lang w:val="el-GR"/>
-        </w:rPr>
-        <w:t xml:space="preserve">) χρειάζεται η ημερομηνία της τελευταίας διεκπεραίωσης μιας συγκεκριμένης εξέτασης ως είσοδος. Πόσο καιρό πριν την επόμενη (προτεινόμενη) εξέταση να ειδοποιείται ο χρήστης; Να είναι </w:t>
-      </w:r>
-      <w:r>
-        <w:t xml:space="preserve">customizable </w:t>
-      </w:r>
-      <w:r>
-        <w:rPr>
-          <w:lang w:val="el-GR"/>
-        </w:rPr>
-        <w:t>από το χρήστη;</w:t>
-      </w:r>
+        <w:t>Για κάθε είδος εξέτασης να υπάρχουν πληροφορίες για τον αρμόδιο ιατρό με τον οποίο πρέπει να επικοινωνήσει ο χρήστης για να εξεταστεί; (π.χ. τεστ Παπανικολάου - γυναικολόγος</w:t>
+      </w:r>
+      <w:r>
+        <w:rPr>
+          <w:lang w:val="el-GR"/>
+        </w:rPr>
+        <w:t>)</w:t>
+      </w:r>
+    </w:p>
+    <w:p>
+      <w:pPr>
+        <w:pStyle w:val="ListParagraph"/>
+        <w:rPr>
+          <w:lang w:val="el-GR"/>
+        </w:rPr>
+      </w:pPr>
+    </w:p>
+    <w:p>
+      <w:pPr>
+        <w:pStyle w:val="ListParagraph"/>
+        <w:pBdr>
+          <w:top w:val="single" w:sz="12" w:space="1" w:color="auto"/>
+          <w:bottom w:val="single" w:sz="12" w:space="1" w:color="auto"/>
+        </w:pBdr>
+        <w:rPr>
+          <w:lang w:val="el-GR"/>
+        </w:rPr>
+      </w:pPr>
+    </w:p>
+    <w:p>
+      <w:pPr>
+        <w:pStyle w:val="ListParagraph"/>
+        <w:pBdr>
+          <w:bottom w:val="single" w:sz="12" w:space="1" w:color="auto"/>
+          <w:between w:val="single" w:sz="12" w:space="1" w:color="auto"/>
+        </w:pBdr>
+        <w:rPr>
+          <w:lang w:val="el-GR"/>
+        </w:rPr>
+      </w:pPr>
+    </w:p>
+    <w:p>
+      <w:pPr>
+        <w:pStyle w:val="ListParagraph"/>
+        <w:pBdr>
+          <w:bottom w:val="single" w:sz="12" w:space="1" w:color="auto"/>
+          <w:between w:val="single" w:sz="12" w:space="1" w:color="auto"/>
+        </w:pBdr>
+        <w:rPr>
+          <w:lang w:val="el-GR"/>
+        </w:rPr>
+      </w:pPr>
+    </w:p>
+    <w:p>
+      <w:pPr>
+        <w:pStyle w:val="ListParagraph"/>
+        <w:pBdr>
+          <w:bottom w:val="single" w:sz="12" w:space="1" w:color="auto"/>
+          <w:between w:val="single" w:sz="12" w:space="1" w:color="auto"/>
+        </w:pBdr>
+        <w:rPr>
+          <w:lang w:val="el-GR"/>
+        </w:rPr>
+      </w:pPr>
+    </w:p>
+    <w:p>
+      <w:pPr>
+        <w:pStyle w:val="ListParagraph"/>
+        <w:rPr>
+          <w:lang w:val="el-GR"/>
+        </w:rPr>
+      </w:pPr>
     </w:p>
     <w:p>
       <w:pPr>
         <w:pStyle w:val="ListParagraph"/>
         <w:numPr>
           <w:ilvl w:val="1"/>
-          <w:numId w:val="2"/>
+          <w:numId w:val="3"/>
         </w:numPr>
         <w:rPr>
           <w:lang w:val="el-GR"/>
@@ -251,30 +863,72 @@
         <w:rPr>
           <w:lang w:val="el-GR"/>
         </w:rPr>
-        <w:t>Τι ώρα να ειδοποιείται ο χρήστης;</w:t>
-      </w:r>
-      <w:r>
-        <w:rPr>
-          <w:lang w:val="el-GR"/>
-        </w:rPr>
-        <w:t xml:space="preserve"> (πόσες μέρες πριν; Τι ώρα; Να επιλέγονται από το χρήστη ή να είναι </w:t>
-      </w:r>
-      <w:r>
-        <w:t>default</w:t>
-      </w:r>
-      <w:r>
-        <w:rPr>
-          <w:lang w:val="el-GR"/>
-        </w:rPr>
-        <w:t>;)</w:t>
-      </w:r>
+        <w:t>Γενικά η εφαρμογή θα έχει και ενημερωτική χρήση, πληροφορίες για κάθε είδος καρκίνου, εξέταση, τρόπο πρόληψης και σύμπτωμα;</w:t>
+      </w:r>
+    </w:p>
+    <w:p>
+      <w:pPr>
+        <w:pStyle w:val="ListParagraph"/>
+        <w:ind w:left="1440"/>
+        <w:rPr>
+          <w:lang w:val="el-GR"/>
+        </w:rPr>
+      </w:pPr>
+    </w:p>
+    <w:p>
+      <w:pPr>
+        <w:pStyle w:val="ListParagraph"/>
+        <w:pBdr>
+          <w:top w:val="single" w:sz="12" w:space="1" w:color="auto"/>
+          <w:bottom w:val="single" w:sz="12" w:space="1" w:color="auto"/>
+        </w:pBdr>
+        <w:ind w:left="1440"/>
+        <w:rPr>
+          <w:lang w:val="el-GR"/>
+        </w:rPr>
+      </w:pPr>
+    </w:p>
+    <w:p>
+      <w:pPr>
+        <w:pStyle w:val="ListParagraph"/>
+        <w:pBdr>
+          <w:bottom w:val="single" w:sz="12" w:space="1" w:color="auto"/>
+          <w:between w:val="single" w:sz="12" w:space="1" w:color="auto"/>
+        </w:pBdr>
+        <w:ind w:left="1440"/>
+        <w:rPr>
+          <w:lang w:val="el-GR"/>
+        </w:rPr>
+      </w:pPr>
+    </w:p>
+    <w:p>
+      <w:pPr>
+        <w:pStyle w:val="ListParagraph"/>
+        <w:pBdr>
+          <w:bottom w:val="single" w:sz="12" w:space="1" w:color="auto"/>
+          <w:between w:val="single" w:sz="12" w:space="1" w:color="auto"/>
+        </w:pBdr>
+        <w:ind w:left="1440"/>
+        <w:rPr>
+          <w:lang w:val="el-GR"/>
+        </w:rPr>
+      </w:pPr>
+    </w:p>
+    <w:p>
+      <w:pPr>
+        <w:pStyle w:val="ListParagraph"/>
+        <w:ind w:left="1440"/>
+        <w:rPr>
+          <w:lang w:val="el-GR"/>
+        </w:rPr>
+      </w:pPr>
     </w:p>
     <w:p>
       <w:pPr>
         <w:pStyle w:val="ListParagraph"/>
         <w:numPr>
           <w:ilvl w:val="1"/>
-          <w:numId w:val="2"/>
+          <w:numId w:val="3"/>
         </w:numPr>
         <w:rPr>
           <w:lang w:val="el-GR"/>
@@ -284,15 +938,164 @@
         <w:rPr>
           <w:lang w:val="el-GR"/>
         </w:rPr>
-        <w:t>Θα μπορούσαμε να παράγουμε ένα αρχείο που να περιέχει όλες τις εξετάσεις/ημερομηνίες που πρέπει να διεξαχθούν (ταξινομημένες, βασικά να φαίνονται στην οθόνη)</w:t>
-      </w:r>
+        <w:t>Θα μπορούσε να υπάρχει μια λειτουργία στην οποία ο χρήστης να επιλέγει τα συμπτώματα που παρουσιάζει, και βάσει αυτών να εμφανίζονται οι πιθανές αιτίες και εξετάσεις που θα πρέπει να γίνουν;</w:t>
+      </w:r>
+    </w:p>
+    <w:p>
+      <w:pPr>
+        <w:pStyle w:val="ListParagraph"/>
+        <w:ind w:left="1440"/>
+        <w:rPr>
+          <w:lang w:val="el-GR"/>
+        </w:rPr>
+      </w:pPr>
+    </w:p>
+    <w:p>
+      <w:pPr>
+        <w:pStyle w:val="ListParagraph"/>
+        <w:pBdr>
+          <w:top w:val="single" w:sz="12" w:space="1" w:color="auto"/>
+          <w:bottom w:val="single" w:sz="12" w:space="1" w:color="auto"/>
+        </w:pBdr>
+        <w:ind w:left="1440"/>
+        <w:rPr>
+          <w:lang w:val="el-GR"/>
+        </w:rPr>
+      </w:pPr>
+    </w:p>
+    <w:p>
+      <w:pPr>
+        <w:pStyle w:val="ListParagraph"/>
+        <w:pBdr>
+          <w:bottom w:val="single" w:sz="12" w:space="1" w:color="auto"/>
+          <w:between w:val="single" w:sz="12" w:space="1" w:color="auto"/>
+        </w:pBdr>
+        <w:ind w:left="1440"/>
+        <w:rPr>
+          <w:lang w:val="el-GR"/>
+        </w:rPr>
+      </w:pPr>
+    </w:p>
+    <w:p>
+      <w:pPr>
+        <w:pStyle w:val="ListParagraph"/>
+        <w:pBdr>
+          <w:bottom w:val="single" w:sz="12" w:space="1" w:color="auto"/>
+          <w:between w:val="single" w:sz="12" w:space="1" w:color="auto"/>
+        </w:pBdr>
+        <w:ind w:left="1440"/>
+        <w:rPr>
+          <w:lang w:val="el-GR"/>
+        </w:rPr>
+      </w:pPr>
+    </w:p>
+    <w:p>
+      <w:pPr>
+        <w:pStyle w:val="ListParagraph"/>
+        <w:ind w:left="1440"/>
+        <w:rPr>
+          <w:lang w:val="el-GR"/>
+        </w:rPr>
+      </w:pPr>
+    </w:p>
+    <w:p>
+      <w:pPr>
+        <w:pStyle w:val="ListParagraph"/>
+        <w:ind w:left="1440"/>
+        <w:rPr>
+          <w:lang w:val="el-GR"/>
+        </w:rPr>
+      </w:pPr>
+    </w:p>
+    <w:p>
+      <w:pPr>
+        <w:pStyle w:val="ListParagraph"/>
+        <w:numPr>
+          <w:ilvl w:val="0"/>
+          <w:numId w:val="3"/>
+        </w:numPr>
+        <w:rPr>
+          <w:lang w:val="el-GR"/>
+        </w:rPr>
+      </w:pPr>
+      <w:r>
+        <w:rPr>
+          <w:lang w:val="el-GR"/>
+        </w:rPr>
+        <w:t xml:space="preserve">Η εφαρμογή θα δημιουργηθεί για </w:t>
+      </w:r>
+      <w:r>
+        <w:rPr>
+          <w:b/>
+          <w:lang w:val="el-GR"/>
+        </w:rPr>
+        <w:t>προσωπική χρήση</w:t>
+      </w:r>
+      <w:r>
+        <w:rPr>
+          <w:lang w:val="el-GR"/>
+        </w:rPr>
+        <w:t>; (Θ</w:t>
+      </w:r>
+      <w:r>
+        <w:rPr>
+          <w:lang w:val="el-GR"/>
+        </w:rPr>
+        <w:t>α χρησιμοποιείται μόνο από ένα άτομο;</w:t>
+      </w:r>
+      <w:r>
+        <w:rPr>
+          <w:lang w:val="el-GR"/>
+        </w:rPr>
+        <w:t>)</w:t>
+      </w:r>
+      <w:r>
+        <w:rPr>
+          <w:lang w:val="el-GR"/>
+        </w:rPr>
+        <w:t xml:space="preserve"> </w:t>
+      </w:r>
+      <w:r>
+        <w:rPr>
+          <w:lang w:val="el-GR"/>
+        </w:rPr>
+        <w:t>Θα δέχεται τις πληροφορίες και άλλων ατόμων εκτός από τον ιδιοκτήτη της συσκευής;</w:t>
+      </w:r>
+    </w:p>
+    <w:p>
+      <w:pPr>
+        <w:pStyle w:val="ListParagraph"/>
+        <w:rPr>
+          <w:lang w:val="el-GR"/>
+        </w:rPr>
+      </w:pPr>
+    </w:p>
+    <w:p>
+      <w:pPr>
+        <w:pStyle w:val="ListParagraph"/>
+        <w:pBdr>
+          <w:top w:val="single" w:sz="12" w:space="1" w:color="auto"/>
+          <w:bottom w:val="single" w:sz="12" w:space="1" w:color="auto"/>
+        </w:pBdr>
+        <w:rPr>
+          <w:lang w:val="el-GR"/>
+        </w:rPr>
+      </w:pPr>
+    </w:p>
+    <w:p>
+      <w:pPr>
+        <w:pStyle w:val="ListParagraph"/>
+        <w:rPr>
+          <w:lang w:val="el-GR"/>
+        </w:rPr>
+      </w:pPr>
     </w:p>
     <w:p>
       <w:pPr>
         <w:pStyle w:val="ListParagraph"/>
         <w:numPr>
           <w:ilvl w:val="1"/>
-          <w:numId w:val="2"/>
+          <w:numId w:val="3"/>
         </w:numPr>
         <w:rPr>
           <w:lang w:val="el-GR"/>
@@ -300,17 +1103,521 @@
       </w:pPr>
       <w:r>
         <w:rPr>
-          <w:lang w:val="el-GR"/>
-        </w:rPr>
-        <w:t>Να υπάρχει ηχητική ειδοποίηση;</w:t>
-      </w:r>
+          <w:i/>
+          <w:lang w:val="el-GR"/>
+        </w:rPr>
+        <w:t xml:space="preserve">[Αν στο </w:t>
+      </w:r>
+      <w:r>
+        <w:rPr>
+          <w:i/>
+          <w:lang w:val="el-GR"/>
+        </w:rPr>
+        <w:t>6</w:t>
+      </w:r>
+      <w:r>
+        <w:rPr>
+          <w:i/>
+          <w:lang w:val="el-GR"/>
+        </w:rPr>
+        <w:t xml:space="preserve"> απαντήσει ΟΧΙ] </w:t>
+      </w:r>
+      <w:r>
+        <w:rPr>
+          <w:lang w:val="el-GR"/>
+        </w:rPr>
+        <w:t xml:space="preserve">Σχεδόν πάντα όμως, τέτοιου είδους εφαρμογές χρησιμοποιούνται αποκλειστικά από τον ιδιοκτήτη της συσκευής. </w:t>
+      </w:r>
+      <w:r>
+        <w:rPr>
+          <w:lang w:val="el-GR"/>
+        </w:rPr>
+        <w:t xml:space="preserve">Θα πρέπει να αποθηκεύονται τα πιο πάνω στοιχεία </w:t>
+      </w:r>
+      <w:r>
+        <w:rPr>
+          <w:i/>
+          <w:lang w:val="el-GR"/>
+        </w:rPr>
+        <w:t>[ερώτηση 3]</w:t>
+      </w:r>
+      <w:r>
+        <w:rPr>
+          <w:lang w:val="el-GR"/>
+        </w:rPr>
+        <w:t xml:space="preserve"> για όλους όσους χρησιμοποιούν την εφαρμογή;</w:t>
+      </w:r>
+      <w:r>
+        <w:rPr>
+          <w:lang w:val="el-GR"/>
+        </w:rPr>
+        <w:t xml:space="preserve"> Με ποια αναγνωριστικά, π.χ. ονοματεπώνυμο κάθε ατόμου που χρησιμοποιεί τη συσκευή;</w:t>
+      </w:r>
+    </w:p>
+    <w:p>
+      <w:pPr>
+        <w:pStyle w:val="ListParagraph"/>
+        <w:ind w:left="1440"/>
+        <w:rPr>
+          <w:lang w:val="el-GR"/>
+        </w:rPr>
+      </w:pPr>
+    </w:p>
+    <w:p>
+      <w:pPr>
+        <w:pBdr>
+          <w:top w:val="single" w:sz="12" w:space="1" w:color="auto"/>
+          <w:bottom w:val="single" w:sz="12" w:space="1" w:color="auto"/>
+        </w:pBdr>
+        <w:ind w:left="1440"/>
+        <w:rPr>
+          <w:lang w:val="el-GR"/>
+        </w:rPr>
+      </w:pPr>
+    </w:p>
+    <w:p>
+      <w:pPr>
+        <w:rPr>
+          <w:lang w:val="el-GR"/>
+        </w:rPr>
+      </w:pPr>
+    </w:p>
+    <w:p>
+      <w:pPr>
+        <w:pStyle w:val="ListParagraph"/>
+        <w:numPr>
+          <w:ilvl w:val="1"/>
+          <w:numId w:val="3"/>
+        </w:numPr>
+        <w:rPr>
+          <w:lang w:val="el-GR"/>
+        </w:rPr>
+      </w:pPr>
+      <w:r>
+        <w:rPr>
+          <w:i/>
+          <w:lang w:val="el-GR"/>
+        </w:rPr>
+        <w:t xml:space="preserve">[Αν στο </w:t>
+      </w:r>
+      <w:r>
+        <w:rPr>
+          <w:i/>
+          <w:lang w:val="el-GR"/>
+        </w:rPr>
+        <w:t>6</w:t>
+      </w:r>
+      <w:r>
+        <w:rPr>
+          <w:i/>
+          <w:lang w:val="el-GR"/>
+        </w:rPr>
+        <w:t xml:space="preserve"> απαντ</w:t>
+      </w:r>
+      <w:r>
+        <w:rPr>
+          <w:i/>
+          <w:lang w:val="el-GR"/>
+        </w:rPr>
+        <w:t xml:space="preserve">ήσει ΟΧΙ και στο </w:t>
+      </w:r>
+      <w:r>
+        <w:rPr>
+          <w:i/>
+          <w:lang w:val="el-GR"/>
+        </w:rPr>
+        <w:t>3</w:t>
+      </w:r>
+      <w:r>
+        <w:rPr>
+          <w:i/>
+          <w:lang w:val="el-GR"/>
+        </w:rPr>
+        <w:t xml:space="preserve"> α ΝΑΙ]</w:t>
+      </w:r>
+      <w:r>
+        <w:rPr>
+          <w:lang w:val="el-GR"/>
+        </w:rPr>
+        <w:t xml:space="preserve"> Θα πρέπει να προστατευτεί η ιδιωτικότητα των δεδομένων του χρήστη, δηλαδή να υπάρχει για παράδειγμα κάποιος κωδικός που θα αποτρέπει άλλους από το να βλέπουν τις πληροφορίες του ιδιοκτήτη της συσκευής;</w:t>
+      </w:r>
+    </w:p>
+    <w:p>
+      <w:pPr>
+        <w:pStyle w:val="ListParagraph"/>
+        <w:ind w:left="1440"/>
+        <w:rPr>
+          <w:lang w:val="el-GR"/>
+        </w:rPr>
+      </w:pPr>
+    </w:p>
+    <w:p>
+      <w:pPr>
+        <w:pStyle w:val="ListParagraph"/>
+        <w:pBdr>
+          <w:top w:val="single" w:sz="12" w:space="1" w:color="auto"/>
+          <w:bottom w:val="single" w:sz="12" w:space="1" w:color="auto"/>
+        </w:pBdr>
+        <w:ind w:left="1440"/>
+        <w:rPr>
+          <w:i/>
+          <w:lang w:val="el-GR"/>
+        </w:rPr>
+      </w:pPr>
+    </w:p>
+    <w:p>
+      <w:pPr>
+        <w:pStyle w:val="ListParagraph"/>
+        <w:pBdr>
+          <w:bottom w:val="single" w:sz="12" w:space="1" w:color="auto"/>
+          <w:between w:val="single" w:sz="12" w:space="1" w:color="auto"/>
+        </w:pBdr>
+        <w:ind w:left="1440"/>
+        <w:rPr>
+          <w:i/>
+          <w:lang w:val="el-GR"/>
+        </w:rPr>
+      </w:pPr>
+    </w:p>
+    <w:p>
+      <w:pPr>
+        <w:pStyle w:val="ListParagraph"/>
+        <w:ind w:left="1440"/>
+        <w:rPr>
+          <w:lang w:val="el-GR"/>
+        </w:rPr>
+      </w:pPr>
+    </w:p>
+    <w:p>
+      <w:pPr>
+        <w:pStyle w:val="ListParagraph"/>
+        <w:numPr>
+          <w:ilvl w:val="1"/>
+          <w:numId w:val="3"/>
+        </w:numPr>
+        <w:rPr>
+          <w:lang w:val="el-GR"/>
+        </w:rPr>
+      </w:pPr>
+      <w:r>
+        <w:rPr>
+          <w:i/>
+          <w:lang w:val="el-GR"/>
+        </w:rPr>
+        <w:t xml:space="preserve">[Αν στο </w:t>
+      </w:r>
+      <w:r>
+        <w:rPr>
+          <w:i/>
+          <w:lang w:val="el-GR"/>
+        </w:rPr>
+        <w:t>6</w:t>
+      </w:r>
+      <w:r>
+        <w:rPr>
+          <w:i/>
+          <w:lang w:val="el-GR"/>
+        </w:rPr>
+        <w:t xml:space="preserve"> απαντήσει ΟΧΙ και στο </w:t>
+      </w:r>
+      <w:r>
+        <w:rPr>
+          <w:i/>
+          <w:lang w:val="el-GR"/>
+        </w:rPr>
+        <w:t>3</w:t>
+      </w:r>
+      <w:r>
+        <w:rPr>
+          <w:i/>
+          <w:lang w:val="el-GR"/>
+        </w:rPr>
+        <w:t xml:space="preserve"> α ΝΑΙ ] </w:t>
+      </w:r>
+      <w:r>
+        <w:rPr>
+          <w:lang w:val="el-GR"/>
+        </w:rPr>
+        <w:t xml:space="preserve">Οι </w:t>
+      </w:r>
+      <w:r>
+        <w:rPr>
+          <w:lang w:val="el-GR"/>
+        </w:rPr>
+        <w:t>ειδοποιήσεις</w:t>
+      </w:r>
+      <w:r>
+        <w:rPr>
+          <w:lang w:val="el-GR"/>
+        </w:rPr>
+        <w:t xml:space="preserve"> (</w:t>
+      </w:r>
+      <w:proofErr w:type="spellStart"/>
+      <w:r>
+        <w:rPr>
+          <w:lang w:val="el-GR"/>
+        </w:rPr>
+        <w:t>push</w:t>
+      </w:r>
+      <w:proofErr w:type="spellEnd"/>
+      <w:r>
+        <w:rPr>
+          <w:lang w:val="el-GR"/>
+        </w:rPr>
+        <w:t xml:space="preserve"> </w:t>
+      </w:r>
+      <w:proofErr w:type="spellStart"/>
+      <w:r>
+        <w:rPr>
+          <w:lang w:val="el-GR"/>
+        </w:rPr>
+        <w:t>notifications</w:t>
+      </w:r>
+      <w:proofErr w:type="spellEnd"/>
+      <w:r>
+        <w:rPr>
+          <w:lang w:val="el-GR"/>
+        </w:rPr>
+        <w:t xml:space="preserve">) θα εμφανίζονται μόνο για ένα άτομο, για παράδειγμα τον ιδιοκτήτη του κινητού; </w:t>
+      </w:r>
+    </w:p>
+    <w:p>
+      <w:pPr>
+        <w:pStyle w:val="ListParagraph"/>
+        <w:ind w:left="1440"/>
+        <w:rPr>
+          <w:lang w:val="el-GR"/>
+        </w:rPr>
+      </w:pPr>
+    </w:p>
+    <w:p>
+      <w:pPr>
+        <w:pBdr>
+          <w:top w:val="single" w:sz="12" w:space="1" w:color="auto"/>
+          <w:bottom w:val="single" w:sz="12" w:space="1" w:color="auto"/>
+        </w:pBdr>
+        <w:ind w:left="1440"/>
+        <w:rPr>
+          <w:lang w:val="el-GR"/>
+        </w:rPr>
+      </w:pPr>
+    </w:p>
+    <w:p>
+      <w:pPr>
+        <w:pStyle w:val="ListParagraph"/>
+        <w:ind w:left="1440"/>
+        <w:rPr>
+          <w:lang w:val="el-GR"/>
+        </w:rPr>
+      </w:pPr>
+    </w:p>
+    <w:p>
+      <w:pPr>
+        <w:pStyle w:val="ListParagraph"/>
+        <w:numPr>
+          <w:ilvl w:val="1"/>
+          <w:numId w:val="3"/>
+        </w:numPr>
+        <w:rPr>
+          <w:lang w:val="el-GR"/>
+        </w:rPr>
+      </w:pPr>
+      <w:r>
+        <w:rPr>
+          <w:i/>
+          <w:lang w:val="el-GR"/>
+        </w:rPr>
+        <w:t xml:space="preserve">[Αν στο </w:t>
+      </w:r>
+      <w:r>
+        <w:rPr>
+          <w:i/>
+          <w:lang w:val="el-GR"/>
+        </w:rPr>
+        <w:t>6</w:t>
+      </w:r>
+      <w:r>
+        <w:rPr>
+          <w:i/>
+          <w:lang w:val="el-GR"/>
+        </w:rPr>
+        <w:t xml:space="preserve"> </w:t>
+      </w:r>
+      <w:r>
+        <w:rPr>
+          <w:i/>
+          <w:lang w:val="el-GR"/>
+        </w:rPr>
+        <w:t xml:space="preserve">απαντήσει ΟΧΙ και στο </w:t>
+      </w:r>
+      <w:r>
+        <w:rPr>
+          <w:i/>
+          <w:lang w:val="el-GR"/>
+        </w:rPr>
+        <w:t>3</w:t>
+      </w:r>
+      <w:r>
+        <w:rPr>
+          <w:i/>
+          <w:lang w:val="el-GR"/>
+        </w:rPr>
+        <w:t xml:space="preserve"> </w:t>
+      </w:r>
+      <w:r>
+        <w:rPr>
+          <w:i/>
+        </w:rPr>
+        <w:t>c</w:t>
+      </w:r>
+      <w:r>
+        <w:rPr>
+          <w:i/>
+          <w:lang w:val="el-GR"/>
+        </w:rPr>
+        <w:t xml:space="preserve"> </w:t>
+      </w:r>
+      <w:r>
+        <w:rPr>
+          <w:i/>
+          <w:lang w:val="en-GB"/>
+        </w:rPr>
+        <w:t>NAI</w:t>
+      </w:r>
+      <w:r>
+        <w:rPr>
+          <w:i/>
+          <w:lang w:val="el-GR"/>
+        </w:rPr>
+        <w:t xml:space="preserve">] </w:t>
+      </w:r>
+      <w:r>
+        <w:rPr>
+          <w:lang w:val="el-GR"/>
+        </w:rPr>
+        <w:t>Δηλαδή θα στέλνονται ειδοποιήσεις για όλους όσους έχουν χρησιμοποιήσει την εφαρμογή, στη συσκευή ενός ατόμου; Δεν είναι κάπως μη-πρακτικό;</w:t>
+      </w:r>
+    </w:p>
+    <w:p>
+      <w:pPr>
+        <w:pStyle w:val="ListParagraph"/>
+        <w:ind w:left="1440"/>
+        <w:rPr>
+          <w:lang w:val="el-GR"/>
+        </w:rPr>
+      </w:pPr>
+    </w:p>
+    <w:p>
+      <w:pPr>
+        <w:pStyle w:val="ListParagraph"/>
+        <w:pBdr>
+          <w:top w:val="single" w:sz="12" w:space="1" w:color="auto"/>
+          <w:bottom w:val="single" w:sz="12" w:space="1" w:color="auto"/>
+        </w:pBdr>
+        <w:ind w:left="1440"/>
+        <w:rPr>
+          <w:lang w:val="el-GR"/>
+        </w:rPr>
+      </w:pPr>
+    </w:p>
+    <w:p>
+      <w:pPr>
+        <w:pStyle w:val="ListParagraph"/>
+        <w:pBdr>
+          <w:bottom w:val="single" w:sz="12" w:space="1" w:color="auto"/>
+          <w:between w:val="single" w:sz="12" w:space="1" w:color="auto"/>
+        </w:pBdr>
+        <w:ind w:left="1440"/>
+        <w:rPr>
+          <w:lang w:val="el-GR"/>
+        </w:rPr>
+      </w:pPr>
+    </w:p>
+    <w:p>
+      <w:pPr>
+        <w:pStyle w:val="ListParagraph"/>
+        <w:rPr>
+          <w:lang w:val="el-GR"/>
+        </w:rPr>
+      </w:pPr>
+    </w:p>
+    <w:p>
+      <w:pPr>
+        <w:pStyle w:val="ListParagraph"/>
+        <w:numPr>
+          <w:ilvl w:val="1"/>
+          <w:numId w:val="3"/>
+        </w:numPr>
+        <w:rPr>
+          <w:lang w:val="el-GR"/>
+        </w:rPr>
+      </w:pPr>
+      <w:r>
+        <w:rPr>
+          <w:lang w:val="el-GR"/>
+        </w:rPr>
+        <w:t>Να υπάρχει η επιλογή να μην εμφανίζονται ειδοποιήσεις (</w:t>
+      </w:r>
+      <w:r>
+        <w:t>push</w:t>
+      </w:r>
+      <w:r>
+        <w:rPr>
+          <w:lang w:val="el-GR"/>
+        </w:rPr>
+        <w:t xml:space="preserve"> </w:t>
+      </w:r>
+      <w:r>
+        <w:t>notifications</w:t>
+      </w:r>
+      <w:r>
+        <w:rPr>
+          <w:lang w:val="el-GR"/>
+        </w:rPr>
+        <w:t>)</w:t>
+      </w:r>
+      <w:r>
+        <w:rPr>
+          <w:lang w:val="el-GR"/>
+        </w:rPr>
+        <w:t>;</w:t>
+      </w:r>
+    </w:p>
+    <w:p>
+      <w:pPr>
+        <w:pStyle w:val="ListParagraph"/>
+        <w:ind w:left="1440"/>
+        <w:rPr>
+          <w:lang w:val="el-GR"/>
+        </w:rPr>
+      </w:pPr>
+    </w:p>
+    <w:p>
+      <w:pPr>
+        <w:pStyle w:val="ListParagraph"/>
+        <w:pBdr>
+          <w:top w:val="single" w:sz="12" w:space="1" w:color="auto"/>
+          <w:bottom w:val="single" w:sz="12" w:space="1" w:color="auto"/>
+        </w:pBdr>
+        <w:ind w:left="1440"/>
+        <w:rPr>
+          <w:lang w:val="el-GR"/>
+        </w:rPr>
+      </w:pPr>
+    </w:p>
+    <w:p>
+      <w:pPr>
+        <w:rPr>
+          <w:lang w:val="el-GR"/>
+        </w:rPr>
+      </w:pPr>
     </w:p>
     <w:p>
       <w:pPr>
         <w:pStyle w:val="ListParagraph"/>
         <w:numPr>
           <w:ilvl w:val="0"/>
-          <w:numId w:val="2"/>
+          <w:numId w:val="3"/>
         </w:numPr>
         <w:rPr>
           <w:lang w:val="el-GR"/>
@@ -320,15 +1627,145 @@
         <w:rPr>
           <w:lang w:val="el-GR"/>
         </w:rPr>
-        <w:t>Γλώσσα εφαρμογής;</w:t>
-      </w:r>
+        <w:t xml:space="preserve">Για τις ειδοποιήσεις </w:t>
+      </w:r>
+      <w:r>
+        <w:rPr>
+          <w:lang w:val="el-GR"/>
+        </w:rPr>
+        <w:t>(</w:t>
+      </w:r>
+      <w:r>
+        <w:t>push</w:t>
+      </w:r>
+      <w:r>
+        <w:rPr>
+          <w:lang w:val="el-GR"/>
+        </w:rPr>
+        <w:t xml:space="preserve"> </w:t>
+      </w:r>
+      <w:r>
+        <w:t>notifications</w:t>
+      </w:r>
+      <w:r>
+        <w:rPr>
+          <w:lang w:val="el-GR"/>
+        </w:rPr>
+        <w:t xml:space="preserve">) </w:t>
+      </w:r>
+      <w:r>
+        <w:rPr>
+          <w:lang w:val="el-GR"/>
+        </w:rPr>
+        <w:t xml:space="preserve">που θα θυμίζουν το χρήστη να κάνει μια συγκεκριμένη εξέταση, </w:t>
+      </w:r>
+      <w:r>
+        <w:rPr>
+          <w:lang w:val="el-GR"/>
+        </w:rPr>
+        <w:t xml:space="preserve">χρειάζεται </w:t>
+      </w:r>
+      <w:r>
+        <w:rPr>
+          <w:lang w:val="el-GR"/>
+        </w:rPr>
+        <w:t xml:space="preserve">η εφαρμογή να γνωρίζει την ημερομηνία που έγινε η τελευταία συγκεκριμένη εξέταση. </w:t>
+      </w:r>
+      <w:r>
+        <w:rPr>
+          <w:lang w:val="el-GR"/>
+        </w:rPr>
+        <w:t>Πόσο καιρό πριν την επόμενη (προτεινόμενη) εξέταση να ε</w:t>
+      </w:r>
+      <w:r>
+        <w:rPr>
+          <w:lang w:val="el-GR"/>
+        </w:rPr>
+        <w:t>ιδοποιείται ο χρήστης; Να είναι σταθερό ή να καθορίζεται από το χρήστη;</w:t>
+      </w:r>
+    </w:p>
+    <w:p>
+      <w:pPr>
+        <w:pStyle w:val="ListParagraph"/>
+        <w:rPr>
+          <w:lang w:val="el-GR"/>
+        </w:rPr>
+      </w:pPr>
+    </w:p>
+    <w:p>
+      <w:pPr>
+        <w:pStyle w:val="ListParagraph"/>
+        <w:pBdr>
+          <w:top w:val="single" w:sz="12" w:space="1" w:color="auto"/>
+          <w:bottom w:val="single" w:sz="12" w:space="1" w:color="auto"/>
+        </w:pBdr>
+        <w:rPr>
+          <w:lang w:val="el-GR"/>
+        </w:rPr>
+      </w:pPr>
+    </w:p>
+    <w:p>
+      <w:pPr>
+        <w:pStyle w:val="ListParagraph"/>
+        <w:pBdr>
+          <w:bottom w:val="single" w:sz="12" w:space="1" w:color="auto"/>
+          <w:between w:val="single" w:sz="12" w:space="1" w:color="auto"/>
+        </w:pBdr>
+        <w:rPr>
+          <w:lang w:val="el-GR"/>
+        </w:rPr>
+      </w:pPr>
+    </w:p>
+    <w:p>
+      <w:pPr>
+        <w:pStyle w:val="ListParagraph"/>
+        <w:pBdr>
+          <w:bottom w:val="single" w:sz="12" w:space="1" w:color="auto"/>
+          <w:between w:val="single" w:sz="12" w:space="1" w:color="auto"/>
+        </w:pBdr>
+        <w:rPr>
+          <w:lang w:val="el-GR"/>
+        </w:rPr>
+      </w:pPr>
+    </w:p>
+    <w:p>
+      <w:pPr>
+        <w:pStyle w:val="ListParagraph"/>
+        <w:pBdr>
+          <w:bottom w:val="single" w:sz="12" w:space="1" w:color="auto"/>
+          <w:between w:val="single" w:sz="12" w:space="1" w:color="auto"/>
+        </w:pBdr>
+        <w:rPr>
+          <w:lang w:val="el-GR"/>
+        </w:rPr>
+      </w:pPr>
+    </w:p>
+    <w:p>
+      <w:pPr>
+        <w:pStyle w:val="ListParagraph"/>
+        <w:pBdr>
+          <w:bottom w:val="single" w:sz="12" w:space="1" w:color="auto"/>
+          <w:between w:val="single" w:sz="12" w:space="1" w:color="auto"/>
+        </w:pBdr>
+        <w:rPr>
+          <w:lang w:val="el-GR"/>
+        </w:rPr>
+      </w:pPr>
+    </w:p>
+    <w:p>
+      <w:pPr>
+        <w:pStyle w:val="ListParagraph"/>
+        <w:rPr>
+          <w:lang w:val="el-GR"/>
+        </w:rPr>
+      </w:pPr>
     </w:p>
     <w:p>
       <w:pPr>
         <w:pStyle w:val="ListParagraph"/>
         <w:numPr>
           <w:ilvl w:val="0"/>
-          <w:numId w:val="2"/>
+          <w:numId w:val="3"/>
         </w:numPr>
         <w:rPr>
           <w:lang w:val="el-GR"/>
@@ -338,90 +1775,154 @@
         <w:rPr>
           <w:lang w:val="el-GR"/>
         </w:rPr>
-        <w:t xml:space="preserve">Να υπάρχει η επιλογή να μην εμφανίζονται </w:t>
-      </w:r>
-      <w:r>
-        <w:t>push</w:t>
-      </w:r>
-      <w:r>
-        <w:rPr>
-          <w:lang w:val="el-GR"/>
-        </w:rPr>
-        <w:t xml:space="preserve"> </w:t>
-      </w:r>
-      <w:r>
-        <w:t>notifications</w:t>
-      </w:r>
-      <w:r>
-        <w:rPr>
-          <w:lang w:val="el-GR"/>
-        </w:rPr>
-        <w:t>;</w:t>
-      </w:r>
+        <w:t>Να υπάρχει μια οθόνη στην οποία να φαίνονται με σειρά όλες οι επερχόμενες (μελλοντικές) προτεινόμενες ημερομηνίες εξετάσεων;</w:t>
+      </w:r>
+    </w:p>
+    <w:p>
+      <w:pPr>
+        <w:pStyle w:val="ListParagraph"/>
+        <w:rPr>
+          <w:lang w:val="el-GR"/>
+        </w:rPr>
+      </w:pPr>
+    </w:p>
+    <w:p>
+      <w:pPr>
+        <w:pStyle w:val="ListParagraph"/>
+        <w:pBdr>
+          <w:top w:val="single" w:sz="12" w:space="1" w:color="auto"/>
+          <w:bottom w:val="single" w:sz="12" w:space="1" w:color="auto"/>
+        </w:pBdr>
+      </w:pPr>
+    </w:p>
+    <w:p>
+      <w:pPr>
+        <w:pStyle w:val="ListParagraph"/>
+        <w:pBdr>
+          <w:bottom w:val="single" w:sz="12" w:space="1" w:color="auto"/>
+          <w:between w:val="single" w:sz="12" w:space="1" w:color="auto"/>
+        </w:pBdr>
+      </w:pPr>
+    </w:p>
+    <w:p>
+      <w:pPr>
+        <w:pStyle w:val="ListParagraph"/>
+      </w:pPr>
+    </w:p>
+    <w:p>
+      <w:pPr>
+        <w:pStyle w:val="ListParagraph"/>
+      </w:pPr>
+    </w:p>
+    <w:p>
+      <w:pPr>
+        <w:pStyle w:val="ListParagraph"/>
+        <w:ind w:left="1440"/>
+        <w:rPr>
+          <w:lang w:val="el-GR"/>
+        </w:rPr>
+      </w:pPr>
     </w:p>
     <w:p>
       <w:pPr>
         <w:pStyle w:val="ListParagraph"/>
         <w:numPr>
           <w:ilvl w:val="0"/>
-          <w:numId w:val="2"/>
+          <w:numId w:val="3"/>
         </w:numPr>
         <w:rPr>
           <w:lang w:val="el-GR"/>
         </w:rPr>
       </w:pPr>
       <w:r>
-        <w:t>Standard</w:t>
-      </w:r>
-      <w:r>
-        <w:rPr>
-          <w:lang w:val="el-GR"/>
-        </w:rPr>
-        <w:t xml:space="preserve"> </w:t>
-      </w:r>
-      <w:r>
-        <w:rPr>
-          <w:lang w:val="el-GR"/>
-        </w:rPr>
-        <w:t>σ</w:t>
-      </w:r>
-      <w:r>
-        <w:rPr>
-          <w:lang w:val="el-GR"/>
-        </w:rPr>
-        <w:t>υνδυασμός πιθανών εισόδων (π.χ. άντρας 18-35 ετών, άντρες</w:t>
-      </w:r>
-      <w:r>
-        <w:rPr>
-          <w:lang w:val="el-GR"/>
-        </w:rPr>
-        <w:t xml:space="preserve"> </w:t>
-      </w:r>
-      <w:r>
-        <w:rPr>
-          <w:lang w:val="el-GR"/>
-        </w:rPr>
-        <w:t>&amp;</w:t>
-      </w:r>
-      <w:r>
-        <w:rPr>
-          <w:lang w:val="el-GR"/>
-        </w:rPr>
-        <w:t xml:space="preserve"> </w:t>
-      </w:r>
-      <w:r>
-        <w:rPr>
-          <w:lang w:val="el-GR"/>
-        </w:rPr>
-        <w:t>γυναίκες πέρα των 50)</w:t>
-      </w:r>
+        <w:rPr>
+          <w:lang w:val="el-GR"/>
+        </w:rPr>
+        <w:t>Σε τι μορφή να εμφανίζονται όλες οι σχετικές πληροφορίες στην εφαρμογή; (κείμενο, εικόνες, βίντεο)</w:t>
+      </w:r>
+    </w:p>
+    <w:p>
+      <w:pPr>
+        <w:pStyle w:val="ListParagraph"/>
+        <w:rPr>
+          <w:lang w:val="el-GR"/>
+        </w:rPr>
+      </w:pPr>
+    </w:p>
+    <w:p>
+      <w:pPr>
+        <w:pStyle w:val="ListParagraph"/>
+        <w:pBdr>
+          <w:top w:val="single" w:sz="12" w:space="1" w:color="auto"/>
+          <w:bottom w:val="single" w:sz="12" w:space="1" w:color="auto"/>
+        </w:pBdr>
+        <w:rPr>
+          <w:lang w:val="el-GR"/>
+        </w:rPr>
+      </w:pPr>
+    </w:p>
+    <w:p>
+      <w:pPr>
+        <w:pStyle w:val="ListParagraph"/>
+        <w:pBdr>
+          <w:bottom w:val="single" w:sz="12" w:space="1" w:color="auto"/>
+          <w:between w:val="single" w:sz="12" w:space="1" w:color="auto"/>
+        </w:pBdr>
+        <w:rPr>
+          <w:lang w:val="el-GR"/>
+        </w:rPr>
+      </w:pPr>
+    </w:p>
+    <w:p>
+      <w:pPr>
+        <w:pStyle w:val="ListParagraph"/>
+        <w:pBdr>
+          <w:bottom w:val="single" w:sz="12" w:space="1" w:color="auto"/>
+          <w:between w:val="single" w:sz="12" w:space="1" w:color="auto"/>
+        </w:pBdr>
+        <w:rPr>
+          <w:lang w:val="el-GR"/>
+        </w:rPr>
+      </w:pPr>
+    </w:p>
+    <w:p>
+      <w:pPr>
+        <w:pStyle w:val="ListParagraph"/>
+        <w:pBdr>
+          <w:bottom w:val="single" w:sz="12" w:space="1" w:color="auto"/>
+          <w:between w:val="single" w:sz="12" w:space="1" w:color="auto"/>
+        </w:pBdr>
+        <w:rPr>
+          <w:lang w:val="el-GR"/>
+        </w:rPr>
+      </w:pPr>
+    </w:p>
+    <w:p>
+      <w:pPr>
+        <w:pStyle w:val="ListParagraph"/>
+        <w:pBdr>
+          <w:bottom w:val="single" w:sz="12" w:space="1" w:color="auto"/>
+          <w:between w:val="single" w:sz="12" w:space="1" w:color="auto"/>
+        </w:pBdr>
+        <w:rPr>
+          <w:lang w:val="el-GR"/>
+        </w:rPr>
+      </w:pPr>
+    </w:p>
+    <w:p>
+      <w:pPr>
+        <w:pStyle w:val="ListParagraph"/>
+        <w:rPr>
+          <w:lang w:val="el-GR"/>
+        </w:rPr>
+      </w:pPr>
     </w:p>
     <w:p>
       <w:pPr>
         <w:pStyle w:val="ListParagraph"/>
         <w:numPr>
           <w:ilvl w:val="0"/>
-          <w:numId w:val="2"/>
+          <w:numId w:val="3"/>
         </w:numPr>
         <w:rPr>
           <w:lang w:val="el-GR"/>
@@ -431,163 +1932,84 @@
         <w:rPr>
           <w:lang w:val="el-GR"/>
         </w:rPr>
-        <w:t>Θα υπάρχει περιγραφή των εξετάσεων, αρμόδιοι ιατροί;</w:t>
-      </w:r>
-    </w:p>
-    <w:p>
-      <w:pPr>
-        <w:pStyle w:val="ListParagraph"/>
-        <w:numPr>
-          <w:ilvl w:val="0"/>
-          <w:numId w:val="2"/>
-        </w:numPr>
-        <w:rPr>
-          <w:lang w:val="el-GR"/>
-        </w:rPr>
-      </w:pPr>
-      <w:r>
-        <w:rPr>
-          <w:lang w:val="el-GR"/>
-        </w:rPr>
-        <w:t>Οθόνες γενικής ενημέρωσης, χωρίς είσοδο από το χρήστη; Για οποιαδήποτε εξέταση/πρόληψη/καρκίνο;</w:t>
-      </w:r>
-    </w:p>
-    <w:p>
-      <w:pPr>
-        <w:pStyle w:val="ListParagraph"/>
-        <w:numPr>
-          <w:ilvl w:val="0"/>
-          <w:numId w:val="2"/>
-        </w:numPr>
-        <w:rPr>
-          <w:lang w:val="el-GR"/>
-        </w:rPr>
-      </w:pPr>
-      <w:r>
-        <w:rPr>
-          <w:lang w:val="el-GR"/>
-        </w:rPr>
-        <w:t xml:space="preserve">Εφαρμογή για </w:t>
-      </w:r>
-      <w:r>
-        <w:t>Android</w:t>
-      </w:r>
-      <w:r>
-        <w:rPr>
-          <w:lang w:val="el-GR"/>
-        </w:rPr>
-        <w:t xml:space="preserve"> </w:t>
-      </w:r>
-      <w:r>
-        <w:rPr>
-          <w:lang w:val="el-GR"/>
-        </w:rPr>
-        <w:t>κινητά, καθώς είναι το πιο διαδεδομένο λειτουργικό σύστημα για κινητά;</w:t>
-      </w:r>
-    </w:p>
-    <w:p>
-      <w:pPr>
-        <w:pStyle w:val="ListParagraph"/>
-        <w:numPr>
-          <w:ilvl w:val="0"/>
-          <w:numId w:val="2"/>
-        </w:numPr>
-        <w:rPr>
-          <w:lang w:val="el-GR"/>
-        </w:rPr>
-      </w:pPr>
-      <w:r>
-        <w:t>Logo</w:t>
-      </w:r>
-      <w:r>
-        <w:rPr>
-          <w:lang w:val="el-GR"/>
-        </w:rPr>
-        <w:t xml:space="preserve"> του ΠΑΣΥΚΑΦ;</w:t>
-      </w:r>
-    </w:p>
-    <w:p>
-      <w:pPr>
-        <w:pStyle w:val="ListParagraph"/>
-        <w:numPr>
-          <w:ilvl w:val="0"/>
-          <w:numId w:val="2"/>
-        </w:numPr>
-        <w:rPr>
-          <w:lang w:val="el-GR"/>
-        </w:rPr>
-      </w:pPr>
-      <w:r>
-        <w:rPr>
-          <w:lang w:val="el-GR"/>
-        </w:rPr>
-        <w:t xml:space="preserve">Όνομα της εφαρμογής </w:t>
-      </w:r>
-      <w:r>
-        <w:t>Stop</w:t>
-      </w:r>
-      <w:r>
-        <w:rPr>
-          <w:lang w:val="el-GR"/>
-        </w:rPr>
-        <w:t xml:space="preserve"> </w:t>
-      </w:r>
-      <w:r>
-        <w:t>Cancer</w:t>
-      </w:r>
-      <w:r>
-        <w:rPr>
-          <w:lang w:val="el-GR"/>
-        </w:rPr>
-        <w:t xml:space="preserve"> </w:t>
-      </w:r>
-      <w:r>
-        <w:t>Cyprus</w:t>
-      </w:r>
-      <w:r>
-        <w:rPr>
-          <w:lang w:val="el-GR"/>
-        </w:rPr>
-        <w:t>;</w:t>
-      </w:r>
-    </w:p>
-    <w:p>
-      <w:pPr>
-        <w:pStyle w:val="ListParagraph"/>
-        <w:numPr>
-          <w:ilvl w:val="0"/>
-          <w:numId w:val="2"/>
-        </w:numPr>
-        <w:rPr>
-          <w:lang w:val="el-GR"/>
-        </w:rPr>
-      </w:pPr>
-      <w:r>
-        <w:rPr>
-          <w:lang w:val="el-GR"/>
-        </w:rPr>
-        <w:t>Ενημερωτικό κείμενο/τηλέφωνα για τον ΠΑΣΥΚΑΦ;</w:t>
-      </w:r>
-    </w:p>
-    <w:p>
-      <w:pPr>
-        <w:pStyle w:val="ListParagraph"/>
-        <w:numPr>
-          <w:ilvl w:val="0"/>
-          <w:numId w:val="2"/>
-        </w:numPr>
-        <w:rPr>
-          <w:lang w:val="el-GR"/>
-        </w:rPr>
-      </w:pPr>
-      <w:r>
-        <w:rPr>
-          <w:lang w:val="el-GR"/>
-        </w:rPr>
-        <w:t>Μορφή πληροφοριών; (κείμενο, εικόνες, [βίντεο])</w:t>
-      </w:r>
-      <w:bookmarkStart w:id="0" w:name="_GoBack"/>
-      <w:bookmarkEnd w:id="0"/>
+        <w:t>Πώς μπορούμε να έχουμε όλες τις ιατρικές πληροφορίες που χρειαζόμαστε για την εφαρμογή;</w:t>
+      </w:r>
+    </w:p>
+    <w:p>
+      <w:pPr>
+        <w:pStyle w:val="ListParagraph"/>
+        <w:rPr>
+          <w:lang w:val="el-GR"/>
+        </w:rPr>
+      </w:pPr>
+    </w:p>
+    <w:p>
+      <w:pPr>
+        <w:pStyle w:val="ListParagraph"/>
+        <w:pBdr>
+          <w:top w:val="single" w:sz="12" w:space="1" w:color="auto"/>
+          <w:bottom w:val="single" w:sz="12" w:space="1" w:color="auto"/>
+        </w:pBdr>
+        <w:rPr>
+          <w:lang w:val="el-GR"/>
+        </w:rPr>
+      </w:pPr>
+    </w:p>
+    <w:p>
+      <w:pPr>
+        <w:pStyle w:val="ListParagraph"/>
+        <w:pBdr>
+          <w:bottom w:val="single" w:sz="12" w:space="1" w:color="auto"/>
+          <w:between w:val="single" w:sz="12" w:space="1" w:color="auto"/>
+        </w:pBdr>
+        <w:rPr>
+          <w:lang w:val="el-GR"/>
+        </w:rPr>
+      </w:pPr>
+    </w:p>
+    <w:p>
+      <w:pPr>
+        <w:pStyle w:val="ListParagraph"/>
+        <w:pBdr>
+          <w:bottom w:val="single" w:sz="12" w:space="1" w:color="auto"/>
+          <w:between w:val="single" w:sz="12" w:space="1" w:color="auto"/>
+        </w:pBdr>
+        <w:rPr>
+          <w:lang w:val="el-GR"/>
+        </w:rPr>
+      </w:pPr>
+    </w:p>
+    <w:p>
+      <w:pPr>
+        <w:pStyle w:val="ListParagraph"/>
+        <w:pBdr>
+          <w:bottom w:val="single" w:sz="12" w:space="1" w:color="auto"/>
+          <w:between w:val="single" w:sz="12" w:space="1" w:color="auto"/>
+        </w:pBdr>
+        <w:rPr>
+          <w:lang w:val="el-GR"/>
+        </w:rPr>
+      </w:pPr>
+    </w:p>
+    <w:p>
+      <w:pPr>
+        <w:pStyle w:val="ListParagraph"/>
+        <w:pBdr>
+          <w:bottom w:val="single" w:sz="12" w:space="1" w:color="auto"/>
+          <w:between w:val="single" w:sz="12" w:space="1" w:color="auto"/>
+        </w:pBdr>
+        <w:rPr>
+          <w:lang w:val="el-GR"/>
+        </w:rPr>
+      </w:pPr>
+    </w:p>
+    <w:p>
+      <w:pPr>
+        <w:pStyle w:val="ListParagraph"/>
+        <w:rPr>
+          <w:lang w:val="el-GR"/>
+        </w:rPr>
+      </w:pPr>
     </w:p>
     <w:sectPr>
       <w:pgSz w:w="12240" w:h="15840"/>
@@ -602,6 +2024,694 @@
 <file path=word/numbering.xml><?xml version="1.0" encoding="utf-8"?>
 <w:numbering xmlns:wpc="http://schemas.microsoft.com/office/word/2010/wordprocessingCanvas" xmlns:mc="http://schemas.openxmlformats.org/markup-compatibility/2006" xmlns:o="urn:schemas-microsoft-com:office:office" xmlns:r="http://schemas.openxmlformats.org/officeDocument/2006/relationships" xmlns:m="http://schemas.openxmlformats.org/officeDocument/2006/math" xmlns:v="urn:schemas-microsoft-com:vml" xmlns:wp14="http://schemas.microsoft.com/office/word/2010/wordprocessingDrawing" xmlns:wp="http://schemas.openxmlformats.org/drawingml/2006/wordprocessingDrawing" xmlns:w10="urn:schemas-microsoft-com:office:word" xmlns:w="http://schemas.openxmlformats.org/wordprocessingml/2006/main" xmlns:w14="http://schemas.microsoft.com/office/word/2010/wordml" xmlns:w15="http://schemas.microsoft.com/office/word/2012/wordml" xmlns:wpg="http://schemas.microsoft.com/office/word/2010/wordprocessingGroup" xmlns:wpi="http://schemas.microsoft.com/office/word/2010/wordprocessingInk" xmlns:wne="http://schemas.microsoft.com/office/word/2006/wordml" xmlns:wps="http://schemas.microsoft.com/office/word/2010/wordprocessingShape" mc:Ignorable="w14 w15 wp14">
   <w:abstractNum w:abstractNumId="0">
+    <w:nsid w:val="0CB829AC"/>
+    <w:multiLevelType w:val="hybridMultilevel"/>
+    <w:tmpl w:val="C646262E"/>
+    <w:lvl w:ilvl="0" w:tplc="0809000F">
+      <w:start w:val="1"/>
+      <w:numFmt w:val="decimal"/>
+      <w:lvlText w:val="%1."/>
+      <w:lvlJc w:val="left"/>
+      <w:pPr>
+        <w:ind w:left="2160" w:hanging="360"/>
+      </w:pPr>
+    </w:lvl>
+    <w:lvl w:ilvl="1" w:tplc="04090019" w:tentative="1">
+      <w:start w:val="1"/>
+      <w:numFmt w:val="lowerLetter"/>
+      <w:lvlText w:val="%2."/>
+      <w:lvlJc w:val="left"/>
+      <w:pPr>
+        <w:ind w:left="2880" w:hanging="360"/>
+      </w:pPr>
+    </w:lvl>
+    <w:lvl w:ilvl="2" w:tplc="0409001B" w:tentative="1">
+      <w:start w:val="1"/>
+      <w:numFmt w:val="lowerRoman"/>
+      <w:lvlText w:val="%3."/>
+      <w:lvlJc w:val="right"/>
+      <w:pPr>
+        <w:ind w:left="3600" w:hanging="180"/>
+      </w:pPr>
+    </w:lvl>
+    <w:lvl w:ilvl="3" w:tplc="0409000F" w:tentative="1">
+      <w:start w:val="1"/>
+      <w:numFmt w:val="decimal"/>
+      <w:lvlText w:val="%4."/>
+      <w:lvlJc w:val="left"/>
+      <w:pPr>
+        <w:ind w:left="4320" w:hanging="360"/>
+      </w:pPr>
+    </w:lvl>
+    <w:lvl w:ilvl="4" w:tplc="04090019" w:tentative="1">
+      <w:start w:val="1"/>
+      <w:numFmt w:val="lowerLetter"/>
+      <w:lvlText w:val="%5."/>
+      <w:lvlJc w:val="left"/>
+      <w:pPr>
+        <w:ind w:left="5040" w:hanging="360"/>
+      </w:pPr>
+    </w:lvl>
+    <w:lvl w:ilvl="5" w:tplc="0409001B" w:tentative="1">
+      <w:start w:val="1"/>
+      <w:numFmt w:val="lowerRoman"/>
+      <w:lvlText w:val="%6."/>
+      <w:lvlJc w:val="right"/>
+      <w:pPr>
+        <w:ind w:left="5760" w:hanging="180"/>
+      </w:pPr>
+    </w:lvl>
+    <w:lvl w:ilvl="6" w:tplc="0409000F" w:tentative="1">
+      <w:start w:val="1"/>
+      <w:numFmt w:val="decimal"/>
+      <w:lvlText w:val="%7."/>
+      <w:lvlJc w:val="left"/>
+      <w:pPr>
+        <w:ind w:left="6480" w:hanging="360"/>
+      </w:pPr>
+    </w:lvl>
+    <w:lvl w:ilvl="7" w:tplc="04090019" w:tentative="1">
+      <w:start w:val="1"/>
+      <w:numFmt w:val="lowerLetter"/>
+      <w:lvlText w:val="%8."/>
+      <w:lvlJc w:val="left"/>
+      <w:pPr>
+        <w:ind w:left="7200" w:hanging="360"/>
+      </w:pPr>
+    </w:lvl>
+    <w:lvl w:ilvl="8" w:tplc="0409001B" w:tentative="1">
+      <w:start w:val="1"/>
+      <w:numFmt w:val="lowerRoman"/>
+      <w:lvlText w:val="%9."/>
+      <w:lvlJc w:val="right"/>
+      <w:pPr>
+        <w:ind w:left="7920" w:hanging="180"/>
+      </w:pPr>
+    </w:lvl>
+  </w:abstractNum>
+  <w:abstractNum w:abstractNumId="1">
+    <w:nsid w:val="0DB4612F"/>
+    <w:multiLevelType w:val="hybridMultilevel"/>
+    <w:tmpl w:val="212E2FB2"/>
+    <w:lvl w:ilvl="0" w:tplc="08090019">
+      <w:start w:val="1"/>
+      <w:numFmt w:val="lowerLetter"/>
+      <w:lvlText w:val="%1."/>
+      <w:lvlJc w:val="left"/>
+      <w:pPr>
+        <w:ind w:left="1440" w:hanging="360"/>
+      </w:pPr>
+    </w:lvl>
+    <w:lvl w:ilvl="1" w:tplc="04090019" w:tentative="1">
+      <w:start w:val="1"/>
+      <w:numFmt w:val="lowerLetter"/>
+      <w:lvlText w:val="%2."/>
+      <w:lvlJc w:val="left"/>
+      <w:pPr>
+        <w:ind w:left="2160" w:hanging="360"/>
+      </w:pPr>
+    </w:lvl>
+    <w:lvl w:ilvl="2" w:tplc="0409001B" w:tentative="1">
+      <w:start w:val="1"/>
+      <w:numFmt w:val="lowerRoman"/>
+      <w:lvlText w:val="%3."/>
+      <w:lvlJc w:val="right"/>
+      <w:pPr>
+        <w:ind w:left="2880" w:hanging="180"/>
+      </w:pPr>
+    </w:lvl>
+    <w:lvl w:ilvl="3" w:tplc="0409000F" w:tentative="1">
+      <w:start w:val="1"/>
+      <w:numFmt w:val="decimal"/>
+      <w:lvlText w:val="%4."/>
+      <w:lvlJc w:val="left"/>
+      <w:pPr>
+        <w:ind w:left="3600" w:hanging="360"/>
+      </w:pPr>
+    </w:lvl>
+    <w:lvl w:ilvl="4" w:tplc="04090019" w:tentative="1">
+      <w:start w:val="1"/>
+      <w:numFmt w:val="lowerLetter"/>
+      <w:lvlText w:val="%5."/>
+      <w:lvlJc w:val="left"/>
+      <w:pPr>
+        <w:ind w:left="4320" w:hanging="360"/>
+      </w:pPr>
+    </w:lvl>
+    <w:lvl w:ilvl="5" w:tplc="0409001B" w:tentative="1">
+      <w:start w:val="1"/>
+      <w:numFmt w:val="lowerRoman"/>
+      <w:lvlText w:val="%6."/>
+      <w:lvlJc w:val="right"/>
+      <w:pPr>
+        <w:ind w:left="5040" w:hanging="180"/>
+      </w:pPr>
+    </w:lvl>
+    <w:lvl w:ilvl="6" w:tplc="0409000F" w:tentative="1">
+      <w:start w:val="1"/>
+      <w:numFmt w:val="decimal"/>
+      <w:lvlText w:val="%7."/>
+      <w:lvlJc w:val="left"/>
+      <w:pPr>
+        <w:ind w:left="5760" w:hanging="360"/>
+      </w:pPr>
+    </w:lvl>
+    <w:lvl w:ilvl="7" w:tplc="04090019" w:tentative="1">
+      <w:start w:val="1"/>
+      <w:numFmt w:val="lowerLetter"/>
+      <w:lvlText w:val="%8."/>
+      <w:lvlJc w:val="left"/>
+      <w:pPr>
+        <w:ind w:left="6480" w:hanging="360"/>
+      </w:pPr>
+    </w:lvl>
+    <w:lvl w:ilvl="8" w:tplc="0409001B" w:tentative="1">
+      <w:start w:val="1"/>
+      <w:numFmt w:val="lowerRoman"/>
+      <w:lvlText w:val="%9."/>
+      <w:lvlJc w:val="right"/>
+      <w:pPr>
+        <w:ind w:left="7200" w:hanging="180"/>
+      </w:pPr>
+    </w:lvl>
+  </w:abstractNum>
+  <w:abstractNum w:abstractNumId="2">
+    <w:nsid w:val="0F39302F"/>
+    <w:multiLevelType w:val="hybridMultilevel"/>
+    <w:tmpl w:val="4FB673F8"/>
+    <w:lvl w:ilvl="0" w:tplc="08090019">
+      <w:start w:val="1"/>
+      <w:numFmt w:val="lowerLetter"/>
+      <w:lvlText w:val="%1."/>
+      <w:lvlJc w:val="left"/>
+      <w:pPr>
+        <w:ind w:left="2880" w:hanging="360"/>
+      </w:pPr>
+    </w:lvl>
+    <w:lvl w:ilvl="1" w:tplc="08090019" w:tentative="1">
+      <w:start w:val="1"/>
+      <w:numFmt w:val="lowerLetter"/>
+      <w:lvlText w:val="%2."/>
+      <w:lvlJc w:val="left"/>
+      <w:pPr>
+        <w:ind w:left="3600" w:hanging="360"/>
+      </w:pPr>
+    </w:lvl>
+    <w:lvl w:ilvl="2" w:tplc="0809001B" w:tentative="1">
+      <w:start w:val="1"/>
+      <w:numFmt w:val="lowerRoman"/>
+      <w:lvlText w:val="%3."/>
+      <w:lvlJc w:val="right"/>
+      <w:pPr>
+        <w:ind w:left="4320" w:hanging="180"/>
+      </w:pPr>
+    </w:lvl>
+    <w:lvl w:ilvl="3" w:tplc="0809000F" w:tentative="1">
+      <w:start w:val="1"/>
+      <w:numFmt w:val="decimal"/>
+      <w:lvlText w:val="%4."/>
+      <w:lvlJc w:val="left"/>
+      <w:pPr>
+        <w:ind w:left="5040" w:hanging="360"/>
+      </w:pPr>
+    </w:lvl>
+    <w:lvl w:ilvl="4" w:tplc="08090019" w:tentative="1">
+      <w:start w:val="1"/>
+      <w:numFmt w:val="lowerLetter"/>
+      <w:lvlText w:val="%5."/>
+      <w:lvlJc w:val="left"/>
+      <w:pPr>
+        <w:ind w:left="5760" w:hanging="360"/>
+      </w:pPr>
+    </w:lvl>
+    <w:lvl w:ilvl="5" w:tplc="0809001B" w:tentative="1">
+      <w:start w:val="1"/>
+      <w:numFmt w:val="lowerRoman"/>
+      <w:lvlText w:val="%6."/>
+      <w:lvlJc w:val="right"/>
+      <w:pPr>
+        <w:ind w:left="6480" w:hanging="180"/>
+      </w:pPr>
+    </w:lvl>
+    <w:lvl w:ilvl="6" w:tplc="0809000F" w:tentative="1">
+      <w:start w:val="1"/>
+      <w:numFmt w:val="decimal"/>
+      <w:lvlText w:val="%7."/>
+      <w:lvlJc w:val="left"/>
+      <w:pPr>
+        <w:ind w:left="7200" w:hanging="360"/>
+      </w:pPr>
+    </w:lvl>
+    <w:lvl w:ilvl="7" w:tplc="08090019" w:tentative="1">
+      <w:start w:val="1"/>
+      <w:numFmt w:val="lowerLetter"/>
+      <w:lvlText w:val="%8."/>
+      <w:lvlJc w:val="left"/>
+      <w:pPr>
+        <w:ind w:left="7920" w:hanging="360"/>
+      </w:pPr>
+    </w:lvl>
+    <w:lvl w:ilvl="8" w:tplc="0809001B" w:tentative="1">
+      <w:start w:val="1"/>
+      <w:numFmt w:val="lowerRoman"/>
+      <w:lvlText w:val="%9."/>
+      <w:lvlJc w:val="right"/>
+      <w:pPr>
+        <w:ind w:left="8640" w:hanging="180"/>
+      </w:pPr>
+    </w:lvl>
+  </w:abstractNum>
+  <w:abstractNum w:abstractNumId="3">
+    <w:nsid w:val="1280703D"/>
+    <w:multiLevelType w:val="hybridMultilevel"/>
+    <w:tmpl w:val="44DC0FF6"/>
+    <w:lvl w:ilvl="0" w:tplc="0809000F">
+      <w:start w:val="1"/>
+      <w:numFmt w:val="decimal"/>
+      <w:lvlText w:val="%1."/>
+      <w:lvlJc w:val="left"/>
+      <w:pPr>
+        <w:ind w:left="1440" w:hanging="360"/>
+      </w:pPr>
+    </w:lvl>
+    <w:lvl w:ilvl="1" w:tplc="04090019" w:tentative="1">
+      <w:start w:val="1"/>
+      <w:numFmt w:val="lowerLetter"/>
+      <w:lvlText w:val="%2."/>
+      <w:lvlJc w:val="left"/>
+      <w:pPr>
+        <w:ind w:left="2160" w:hanging="360"/>
+      </w:pPr>
+    </w:lvl>
+    <w:lvl w:ilvl="2" w:tplc="0409001B" w:tentative="1">
+      <w:start w:val="1"/>
+      <w:numFmt w:val="lowerRoman"/>
+      <w:lvlText w:val="%3."/>
+      <w:lvlJc w:val="right"/>
+      <w:pPr>
+        <w:ind w:left="2880" w:hanging="180"/>
+      </w:pPr>
+    </w:lvl>
+    <w:lvl w:ilvl="3" w:tplc="0409000F" w:tentative="1">
+      <w:start w:val="1"/>
+      <w:numFmt w:val="decimal"/>
+      <w:lvlText w:val="%4."/>
+      <w:lvlJc w:val="left"/>
+      <w:pPr>
+        <w:ind w:left="3600" w:hanging="360"/>
+      </w:pPr>
+    </w:lvl>
+    <w:lvl w:ilvl="4" w:tplc="04090019" w:tentative="1">
+      <w:start w:val="1"/>
+      <w:numFmt w:val="lowerLetter"/>
+      <w:lvlText w:val="%5."/>
+      <w:lvlJc w:val="left"/>
+      <w:pPr>
+        <w:ind w:left="4320" w:hanging="360"/>
+      </w:pPr>
+    </w:lvl>
+    <w:lvl w:ilvl="5" w:tplc="0409001B" w:tentative="1">
+      <w:start w:val="1"/>
+      <w:numFmt w:val="lowerRoman"/>
+      <w:lvlText w:val="%6."/>
+      <w:lvlJc w:val="right"/>
+      <w:pPr>
+        <w:ind w:left="5040" w:hanging="180"/>
+      </w:pPr>
+    </w:lvl>
+    <w:lvl w:ilvl="6" w:tplc="0409000F" w:tentative="1">
+      <w:start w:val="1"/>
+      <w:numFmt w:val="decimal"/>
+      <w:lvlText w:val="%7."/>
+      <w:lvlJc w:val="left"/>
+      <w:pPr>
+        <w:ind w:left="5760" w:hanging="360"/>
+      </w:pPr>
+    </w:lvl>
+    <w:lvl w:ilvl="7" w:tplc="04090019" w:tentative="1">
+      <w:start w:val="1"/>
+      <w:numFmt w:val="lowerLetter"/>
+      <w:lvlText w:val="%8."/>
+      <w:lvlJc w:val="left"/>
+      <w:pPr>
+        <w:ind w:left="6480" w:hanging="360"/>
+      </w:pPr>
+    </w:lvl>
+    <w:lvl w:ilvl="8" w:tplc="0409001B" w:tentative="1">
+      <w:start w:val="1"/>
+      <w:numFmt w:val="lowerRoman"/>
+      <w:lvlText w:val="%9."/>
+      <w:lvlJc w:val="right"/>
+      <w:pPr>
+        <w:ind w:left="7200" w:hanging="180"/>
+      </w:pPr>
+    </w:lvl>
+  </w:abstractNum>
+  <w:abstractNum w:abstractNumId="4">
+    <w:nsid w:val="20FB7C79"/>
+    <w:multiLevelType w:val="hybridMultilevel"/>
+    <w:tmpl w:val="776E5CB6"/>
+    <w:lvl w:ilvl="0" w:tplc="0809000F">
+      <w:start w:val="1"/>
+      <w:numFmt w:val="decimal"/>
+      <w:lvlText w:val="%1."/>
+      <w:lvlJc w:val="left"/>
+      <w:pPr>
+        <w:ind w:left="720" w:hanging="360"/>
+      </w:pPr>
+    </w:lvl>
+    <w:lvl w:ilvl="1" w:tplc="08090019">
+      <w:start w:val="1"/>
+      <w:numFmt w:val="lowerLetter"/>
+      <w:lvlText w:val="%2."/>
+      <w:lvlJc w:val="left"/>
+      <w:pPr>
+        <w:ind w:left="1440" w:hanging="360"/>
+      </w:pPr>
+    </w:lvl>
+    <w:lvl w:ilvl="2" w:tplc="0809001B" w:tentative="1">
+      <w:start w:val="1"/>
+      <w:numFmt w:val="lowerRoman"/>
+      <w:lvlText w:val="%3."/>
+      <w:lvlJc w:val="right"/>
+      <w:pPr>
+        <w:ind w:left="2160" w:hanging="180"/>
+      </w:pPr>
+    </w:lvl>
+    <w:lvl w:ilvl="3" w:tplc="0809000F" w:tentative="1">
+      <w:start w:val="1"/>
+      <w:numFmt w:val="decimal"/>
+      <w:lvlText w:val="%4."/>
+      <w:lvlJc w:val="left"/>
+      <w:pPr>
+        <w:ind w:left="2880" w:hanging="360"/>
+      </w:pPr>
+    </w:lvl>
+    <w:lvl w:ilvl="4" w:tplc="08090019" w:tentative="1">
+      <w:start w:val="1"/>
+      <w:numFmt w:val="lowerLetter"/>
+      <w:lvlText w:val="%5."/>
+      <w:lvlJc w:val="left"/>
+      <w:pPr>
+        <w:ind w:left="3600" w:hanging="360"/>
+      </w:pPr>
+    </w:lvl>
+    <w:lvl w:ilvl="5" w:tplc="0809001B" w:tentative="1">
+      <w:start w:val="1"/>
+      <w:numFmt w:val="lowerRoman"/>
+      <w:lvlText w:val="%6."/>
+      <w:lvlJc w:val="right"/>
+      <w:pPr>
+        <w:ind w:left="4320" w:hanging="180"/>
+      </w:pPr>
+    </w:lvl>
+    <w:lvl w:ilvl="6" w:tplc="0809000F" w:tentative="1">
+      <w:start w:val="1"/>
+      <w:numFmt w:val="decimal"/>
+      <w:lvlText w:val="%7."/>
+      <w:lvlJc w:val="left"/>
+      <w:pPr>
+        <w:ind w:left="5040" w:hanging="360"/>
+      </w:pPr>
+    </w:lvl>
+    <w:lvl w:ilvl="7" w:tplc="08090019" w:tentative="1">
+      <w:start w:val="1"/>
+      <w:numFmt w:val="lowerLetter"/>
+      <w:lvlText w:val="%8."/>
+      <w:lvlJc w:val="left"/>
+      <w:pPr>
+        <w:ind w:left="5760" w:hanging="360"/>
+      </w:pPr>
+    </w:lvl>
+    <w:lvl w:ilvl="8" w:tplc="0809001B" w:tentative="1">
+      <w:start w:val="1"/>
+      <w:numFmt w:val="lowerRoman"/>
+      <w:lvlText w:val="%9."/>
+      <w:lvlJc w:val="right"/>
+      <w:pPr>
+        <w:ind w:left="6480" w:hanging="180"/>
+      </w:pPr>
+    </w:lvl>
+  </w:abstractNum>
+  <w:abstractNum w:abstractNumId="5">
+    <w:nsid w:val="25783643"/>
+    <w:multiLevelType w:val="hybridMultilevel"/>
+    <w:tmpl w:val="C9160AE6"/>
+    <w:lvl w:ilvl="0" w:tplc="08090019">
+      <w:start w:val="1"/>
+      <w:numFmt w:val="lowerLetter"/>
+      <w:lvlText w:val="%1."/>
+      <w:lvlJc w:val="left"/>
+      <w:pPr>
+        <w:ind w:left="1440" w:hanging="360"/>
+      </w:pPr>
+    </w:lvl>
+    <w:lvl w:ilvl="1" w:tplc="08090019" w:tentative="1">
+      <w:start w:val="1"/>
+      <w:numFmt w:val="lowerLetter"/>
+      <w:lvlText w:val="%2."/>
+      <w:lvlJc w:val="left"/>
+      <w:pPr>
+        <w:ind w:left="2160" w:hanging="360"/>
+      </w:pPr>
+    </w:lvl>
+    <w:lvl w:ilvl="2" w:tplc="0809001B" w:tentative="1">
+      <w:start w:val="1"/>
+      <w:numFmt w:val="lowerRoman"/>
+      <w:lvlText w:val="%3."/>
+      <w:lvlJc w:val="right"/>
+      <w:pPr>
+        <w:ind w:left="2880" w:hanging="180"/>
+      </w:pPr>
+    </w:lvl>
+    <w:lvl w:ilvl="3" w:tplc="0809000F" w:tentative="1">
+      <w:start w:val="1"/>
+      <w:numFmt w:val="decimal"/>
+      <w:lvlText w:val="%4."/>
+      <w:lvlJc w:val="left"/>
+      <w:pPr>
+        <w:ind w:left="3600" w:hanging="360"/>
+      </w:pPr>
+    </w:lvl>
+    <w:lvl w:ilvl="4" w:tplc="08090019" w:tentative="1">
+      <w:start w:val="1"/>
+      <w:numFmt w:val="lowerLetter"/>
+      <w:lvlText w:val="%5."/>
+      <w:lvlJc w:val="left"/>
+      <w:pPr>
+        <w:ind w:left="4320" w:hanging="360"/>
+      </w:pPr>
+    </w:lvl>
+    <w:lvl w:ilvl="5" w:tplc="0809001B" w:tentative="1">
+      <w:start w:val="1"/>
+      <w:numFmt w:val="lowerRoman"/>
+      <w:lvlText w:val="%6."/>
+      <w:lvlJc w:val="right"/>
+      <w:pPr>
+        <w:ind w:left="5040" w:hanging="180"/>
+      </w:pPr>
+    </w:lvl>
+    <w:lvl w:ilvl="6" w:tplc="0809000F" w:tentative="1">
+      <w:start w:val="1"/>
+      <w:numFmt w:val="decimal"/>
+      <w:lvlText w:val="%7."/>
+      <w:lvlJc w:val="left"/>
+      <w:pPr>
+        <w:ind w:left="5760" w:hanging="360"/>
+      </w:pPr>
+    </w:lvl>
+    <w:lvl w:ilvl="7" w:tplc="08090019" w:tentative="1">
+      <w:start w:val="1"/>
+      <w:numFmt w:val="lowerLetter"/>
+      <w:lvlText w:val="%8."/>
+      <w:lvlJc w:val="left"/>
+      <w:pPr>
+        <w:ind w:left="6480" w:hanging="360"/>
+      </w:pPr>
+    </w:lvl>
+    <w:lvl w:ilvl="8" w:tplc="0809001B" w:tentative="1">
+      <w:start w:val="1"/>
+      <w:numFmt w:val="lowerRoman"/>
+      <w:lvlText w:val="%9."/>
+      <w:lvlJc w:val="right"/>
+      <w:pPr>
+        <w:ind w:left="7200" w:hanging="180"/>
+      </w:pPr>
+    </w:lvl>
+  </w:abstractNum>
+  <w:abstractNum w:abstractNumId="6">
+    <w:nsid w:val="3D7A3FE2"/>
+    <w:multiLevelType w:val="hybridMultilevel"/>
+    <w:tmpl w:val="1DC093AC"/>
+    <w:lvl w:ilvl="0" w:tplc="08090019">
+      <w:start w:val="1"/>
+      <w:numFmt w:val="lowerLetter"/>
+      <w:lvlText w:val="%1."/>
+      <w:lvlJc w:val="left"/>
+      <w:pPr>
+        <w:ind w:left="1440" w:hanging="360"/>
+      </w:pPr>
+    </w:lvl>
+    <w:lvl w:ilvl="1" w:tplc="04090019" w:tentative="1">
+      <w:start w:val="1"/>
+      <w:numFmt w:val="lowerLetter"/>
+      <w:lvlText w:val="%2."/>
+      <w:lvlJc w:val="left"/>
+      <w:pPr>
+        <w:ind w:left="2160" w:hanging="360"/>
+      </w:pPr>
+    </w:lvl>
+    <w:lvl w:ilvl="2" w:tplc="0409001B" w:tentative="1">
+      <w:start w:val="1"/>
+      <w:numFmt w:val="lowerRoman"/>
+      <w:lvlText w:val="%3."/>
+      <w:lvlJc w:val="right"/>
+      <w:pPr>
+        <w:ind w:left="2880" w:hanging="180"/>
+      </w:pPr>
+    </w:lvl>
+    <w:lvl w:ilvl="3" w:tplc="0409000F" w:tentative="1">
+      <w:start w:val="1"/>
+      <w:numFmt w:val="decimal"/>
+      <w:lvlText w:val="%4."/>
+      <w:lvlJc w:val="left"/>
+      <w:pPr>
+        <w:ind w:left="3600" w:hanging="360"/>
+      </w:pPr>
+    </w:lvl>
+    <w:lvl w:ilvl="4" w:tplc="04090019" w:tentative="1">
+      <w:start w:val="1"/>
+      <w:numFmt w:val="lowerLetter"/>
+      <w:lvlText w:val="%5."/>
+      <w:lvlJc w:val="left"/>
+      <w:pPr>
+        <w:ind w:left="4320" w:hanging="360"/>
+      </w:pPr>
+    </w:lvl>
+    <w:lvl w:ilvl="5" w:tplc="0409001B" w:tentative="1">
+      <w:start w:val="1"/>
+      <w:numFmt w:val="lowerRoman"/>
+      <w:lvlText w:val="%6."/>
+      <w:lvlJc w:val="right"/>
+      <w:pPr>
+        <w:ind w:left="5040" w:hanging="180"/>
+      </w:pPr>
+    </w:lvl>
+    <w:lvl w:ilvl="6" w:tplc="0409000F" w:tentative="1">
+      <w:start w:val="1"/>
+      <w:numFmt w:val="decimal"/>
+      <w:lvlText w:val="%7."/>
+      <w:lvlJc w:val="left"/>
+      <w:pPr>
+        <w:ind w:left="5760" w:hanging="360"/>
+      </w:pPr>
+    </w:lvl>
+    <w:lvl w:ilvl="7" w:tplc="04090019" w:tentative="1">
+      <w:start w:val="1"/>
+      <w:numFmt w:val="lowerLetter"/>
+      <w:lvlText w:val="%8."/>
+      <w:lvlJc w:val="left"/>
+      <w:pPr>
+        <w:ind w:left="6480" w:hanging="360"/>
+      </w:pPr>
+    </w:lvl>
+    <w:lvl w:ilvl="8" w:tplc="0409001B" w:tentative="1">
+      <w:start w:val="1"/>
+      <w:numFmt w:val="lowerRoman"/>
+      <w:lvlText w:val="%9."/>
+      <w:lvlJc w:val="right"/>
+      <w:pPr>
+        <w:ind w:left="7200" w:hanging="180"/>
+      </w:pPr>
+    </w:lvl>
+  </w:abstractNum>
+  <w:abstractNum w:abstractNumId="7">
+    <w:nsid w:val="3E840FE4"/>
+    <w:multiLevelType w:val="hybridMultilevel"/>
+    <w:tmpl w:val="A1BE959A"/>
+    <w:lvl w:ilvl="0" w:tplc="0809000F">
+      <w:start w:val="1"/>
+      <w:numFmt w:val="decimal"/>
+      <w:lvlText w:val="%1."/>
+      <w:lvlJc w:val="left"/>
+      <w:pPr>
+        <w:ind w:left="1440" w:hanging="360"/>
+      </w:pPr>
+    </w:lvl>
+    <w:lvl w:ilvl="1" w:tplc="08090019" w:tentative="1">
+      <w:start w:val="1"/>
+      <w:numFmt w:val="lowerLetter"/>
+      <w:lvlText w:val="%2."/>
+      <w:lvlJc w:val="left"/>
+      <w:pPr>
+        <w:ind w:left="2160" w:hanging="360"/>
+      </w:pPr>
+    </w:lvl>
+    <w:lvl w:ilvl="2" w:tplc="0809001B" w:tentative="1">
+      <w:start w:val="1"/>
+      <w:numFmt w:val="lowerRoman"/>
+      <w:lvlText w:val="%3."/>
+      <w:lvlJc w:val="right"/>
+      <w:pPr>
+        <w:ind w:left="2880" w:hanging="180"/>
+      </w:pPr>
+    </w:lvl>
+    <w:lvl w:ilvl="3" w:tplc="0809000F" w:tentative="1">
+      <w:start w:val="1"/>
+      <w:numFmt w:val="decimal"/>
+      <w:lvlText w:val="%4."/>
+      <w:lvlJc w:val="left"/>
+      <w:pPr>
+        <w:ind w:left="3600" w:hanging="360"/>
+      </w:pPr>
+    </w:lvl>
+    <w:lvl w:ilvl="4" w:tplc="08090019" w:tentative="1">
+      <w:start w:val="1"/>
+      <w:numFmt w:val="lowerLetter"/>
+      <w:lvlText w:val="%5."/>
+      <w:lvlJc w:val="left"/>
+      <w:pPr>
+        <w:ind w:left="4320" w:hanging="360"/>
+      </w:pPr>
+    </w:lvl>
+    <w:lvl w:ilvl="5" w:tplc="0809001B" w:tentative="1">
+      <w:start w:val="1"/>
+      <w:numFmt w:val="lowerRoman"/>
+      <w:lvlText w:val="%6."/>
+      <w:lvlJc w:val="right"/>
+      <w:pPr>
+        <w:ind w:left="5040" w:hanging="180"/>
+      </w:pPr>
+    </w:lvl>
+    <w:lvl w:ilvl="6" w:tplc="0809000F" w:tentative="1">
+      <w:start w:val="1"/>
+      <w:numFmt w:val="decimal"/>
+      <w:lvlText w:val="%7."/>
+      <w:lvlJc w:val="left"/>
+      <w:pPr>
+        <w:ind w:left="5760" w:hanging="360"/>
+      </w:pPr>
+    </w:lvl>
+    <w:lvl w:ilvl="7" w:tplc="08090019" w:tentative="1">
+      <w:start w:val="1"/>
+      <w:numFmt w:val="lowerLetter"/>
+      <w:lvlText w:val="%8."/>
+      <w:lvlJc w:val="left"/>
+      <w:pPr>
+        <w:ind w:left="6480" w:hanging="360"/>
+      </w:pPr>
+    </w:lvl>
+    <w:lvl w:ilvl="8" w:tplc="0809001B" w:tentative="1">
+      <w:start w:val="1"/>
+      <w:numFmt w:val="lowerRoman"/>
+      <w:lvlText w:val="%9."/>
+      <w:lvlJc w:val="right"/>
+      <w:pPr>
+        <w:ind w:left="7200" w:hanging="180"/>
+      </w:pPr>
+    </w:lvl>
+  </w:abstractNum>
+  <w:abstractNum w:abstractNumId="8">
     <w:nsid w:val="4D475EA2"/>
     <w:multiLevelType w:val="hybridMultilevel"/>
     <w:tmpl w:val="8902B32A"/>
@@ -713,7 +2823,179 @@
       </w:rPr>
     </w:lvl>
   </w:abstractNum>
-  <w:abstractNum w:abstractNumId="1">
+  <w:abstractNum w:abstractNumId="9">
+    <w:nsid w:val="65B47477"/>
+    <w:multiLevelType w:val="hybridMultilevel"/>
+    <w:tmpl w:val="84C276AA"/>
+    <w:lvl w:ilvl="0" w:tplc="0809000F">
+      <w:start w:val="1"/>
+      <w:numFmt w:val="decimal"/>
+      <w:lvlText w:val="%1."/>
+      <w:lvlJc w:val="left"/>
+      <w:pPr>
+        <w:ind w:left="1440" w:hanging="360"/>
+      </w:pPr>
+    </w:lvl>
+    <w:lvl w:ilvl="1" w:tplc="04090019" w:tentative="1">
+      <w:start w:val="1"/>
+      <w:numFmt w:val="lowerLetter"/>
+      <w:lvlText w:val="%2."/>
+      <w:lvlJc w:val="left"/>
+      <w:pPr>
+        <w:ind w:left="2160" w:hanging="360"/>
+      </w:pPr>
+    </w:lvl>
+    <w:lvl w:ilvl="2" w:tplc="0409001B" w:tentative="1">
+      <w:start w:val="1"/>
+      <w:numFmt w:val="lowerRoman"/>
+      <w:lvlText w:val="%3."/>
+      <w:lvlJc w:val="right"/>
+      <w:pPr>
+        <w:ind w:left="2880" w:hanging="180"/>
+      </w:pPr>
+    </w:lvl>
+    <w:lvl w:ilvl="3" w:tplc="0409000F" w:tentative="1">
+      <w:start w:val="1"/>
+      <w:numFmt w:val="decimal"/>
+      <w:lvlText w:val="%4."/>
+      <w:lvlJc w:val="left"/>
+      <w:pPr>
+        <w:ind w:left="3600" w:hanging="360"/>
+      </w:pPr>
+    </w:lvl>
+    <w:lvl w:ilvl="4" w:tplc="04090019" w:tentative="1">
+      <w:start w:val="1"/>
+      <w:numFmt w:val="lowerLetter"/>
+      <w:lvlText w:val="%5."/>
+      <w:lvlJc w:val="left"/>
+      <w:pPr>
+        <w:ind w:left="4320" w:hanging="360"/>
+      </w:pPr>
+    </w:lvl>
+    <w:lvl w:ilvl="5" w:tplc="0409001B" w:tentative="1">
+      <w:start w:val="1"/>
+      <w:numFmt w:val="lowerRoman"/>
+      <w:lvlText w:val="%6."/>
+      <w:lvlJc w:val="right"/>
+      <w:pPr>
+        <w:ind w:left="5040" w:hanging="180"/>
+      </w:pPr>
+    </w:lvl>
+    <w:lvl w:ilvl="6" w:tplc="0409000F" w:tentative="1">
+      <w:start w:val="1"/>
+      <w:numFmt w:val="decimal"/>
+      <w:lvlText w:val="%7."/>
+      <w:lvlJc w:val="left"/>
+      <w:pPr>
+        <w:ind w:left="5760" w:hanging="360"/>
+      </w:pPr>
+    </w:lvl>
+    <w:lvl w:ilvl="7" w:tplc="04090019" w:tentative="1">
+      <w:start w:val="1"/>
+      <w:numFmt w:val="lowerLetter"/>
+      <w:lvlText w:val="%8."/>
+      <w:lvlJc w:val="left"/>
+      <w:pPr>
+        <w:ind w:left="6480" w:hanging="360"/>
+      </w:pPr>
+    </w:lvl>
+    <w:lvl w:ilvl="8" w:tplc="0409001B" w:tentative="1">
+      <w:start w:val="1"/>
+      <w:numFmt w:val="lowerRoman"/>
+      <w:lvlText w:val="%9."/>
+      <w:lvlJc w:val="right"/>
+      <w:pPr>
+        <w:ind w:left="7200" w:hanging="180"/>
+      </w:pPr>
+    </w:lvl>
+  </w:abstractNum>
+  <w:abstractNum w:abstractNumId="10">
+    <w:nsid w:val="7E276514"/>
+    <w:multiLevelType w:val="hybridMultilevel"/>
+    <w:tmpl w:val="F12A9C5E"/>
+    <w:lvl w:ilvl="0" w:tplc="08090019">
+      <w:start w:val="1"/>
+      <w:numFmt w:val="lowerLetter"/>
+      <w:lvlText w:val="%1."/>
+      <w:lvlJc w:val="left"/>
+      <w:pPr>
+        <w:ind w:left="2160" w:hanging="360"/>
+      </w:pPr>
+    </w:lvl>
+    <w:lvl w:ilvl="1" w:tplc="08090019" w:tentative="1">
+      <w:start w:val="1"/>
+      <w:numFmt w:val="lowerLetter"/>
+      <w:lvlText w:val="%2."/>
+      <w:lvlJc w:val="left"/>
+      <w:pPr>
+        <w:ind w:left="2880" w:hanging="360"/>
+      </w:pPr>
+    </w:lvl>
+    <w:lvl w:ilvl="2" w:tplc="0809001B" w:tentative="1">
+      <w:start w:val="1"/>
+      <w:numFmt w:val="lowerRoman"/>
+      <w:lvlText w:val="%3."/>
+      <w:lvlJc w:val="right"/>
+      <w:pPr>
+        <w:ind w:left="3600" w:hanging="180"/>
+      </w:pPr>
+    </w:lvl>
+    <w:lvl w:ilvl="3" w:tplc="0809000F" w:tentative="1">
+      <w:start w:val="1"/>
+      <w:numFmt w:val="decimal"/>
+      <w:lvlText w:val="%4."/>
+      <w:lvlJc w:val="left"/>
+      <w:pPr>
+        <w:ind w:left="4320" w:hanging="360"/>
+      </w:pPr>
+    </w:lvl>
+    <w:lvl w:ilvl="4" w:tplc="08090019" w:tentative="1">
+      <w:start w:val="1"/>
+      <w:numFmt w:val="lowerLetter"/>
+      <w:lvlText w:val="%5."/>
+      <w:lvlJc w:val="left"/>
+      <w:pPr>
+        <w:ind w:left="5040" w:hanging="360"/>
+      </w:pPr>
+    </w:lvl>
+    <w:lvl w:ilvl="5" w:tplc="0809001B" w:tentative="1">
+      <w:start w:val="1"/>
+      <w:numFmt w:val="lowerRoman"/>
+      <w:lvlText w:val="%6."/>
+      <w:lvlJc w:val="right"/>
+      <w:pPr>
+        <w:ind w:left="5760" w:hanging="180"/>
+      </w:pPr>
+    </w:lvl>
+    <w:lvl w:ilvl="6" w:tplc="0809000F" w:tentative="1">
+      <w:start w:val="1"/>
+      <w:numFmt w:val="decimal"/>
+      <w:lvlText w:val="%7."/>
+      <w:lvlJc w:val="left"/>
+      <w:pPr>
+        <w:ind w:left="6480" w:hanging="360"/>
+      </w:pPr>
+    </w:lvl>
+    <w:lvl w:ilvl="7" w:tplc="08090019" w:tentative="1">
+      <w:start w:val="1"/>
+      <w:numFmt w:val="lowerLetter"/>
+      <w:lvlText w:val="%8."/>
+      <w:lvlJc w:val="left"/>
+      <w:pPr>
+        <w:ind w:left="7200" w:hanging="360"/>
+      </w:pPr>
+    </w:lvl>
+    <w:lvl w:ilvl="8" w:tplc="0809001B" w:tentative="1">
+      <w:start w:val="1"/>
+      <w:numFmt w:val="lowerRoman"/>
+      <w:lvlText w:val="%9."/>
+      <w:lvlJc w:val="right"/>
+      <w:pPr>
+        <w:ind w:left="7920" w:hanging="180"/>
+      </w:pPr>
+    </w:lvl>
+  </w:abstractNum>
+  <w:abstractNum w:abstractNumId="11">
     <w:nsid w:val="7F9C6837"/>
     <w:multiLevelType w:val="hybridMultilevel"/>
     <w:tmpl w:val="976A31A6"/>
@@ -827,10 +3109,40 @@
     </w:lvl>
   </w:abstractNum>
   <w:num w:numId="1">
+    <w:abstractNumId w:val="8"/>
+  </w:num>
+  <w:num w:numId="2">
+    <w:abstractNumId w:val="11"/>
+  </w:num>
+  <w:num w:numId="3">
+    <w:abstractNumId w:val="4"/>
+  </w:num>
+  <w:num w:numId="4">
+    <w:abstractNumId w:val="7"/>
+  </w:num>
+  <w:num w:numId="5">
+    <w:abstractNumId w:val="10"/>
+  </w:num>
+  <w:num w:numId="6">
+    <w:abstractNumId w:val="2"/>
+  </w:num>
+  <w:num w:numId="7">
+    <w:abstractNumId w:val="5"/>
+  </w:num>
+  <w:num w:numId="8">
+    <w:abstractNumId w:val="1"/>
+  </w:num>
+  <w:num w:numId="9">
+    <w:abstractNumId w:val="6"/>
+  </w:num>
+  <w:num w:numId="10">
+    <w:abstractNumId w:val="9"/>
+  </w:num>
+  <w:num w:numId="11">
     <w:abstractNumId w:val="0"/>
   </w:num>
-  <w:num w:numId="2">
-    <w:abstractNumId w:val="1"/>
+  <w:num w:numId="12">
+    <w:abstractNumId w:val="3"/>
   </w:num>
 </w:numbering>
 </file>
@@ -1529,4 +3841,16 @@
     </a:ext>
   </a:extLst>
 </a:theme>
+</file>
+
+<file path=customXml/item1.xml><?xml version="1.0" encoding="utf-8"?>
+<b:Sources xmlns:b="http://schemas.openxmlformats.org/officeDocument/2006/bibliography" xmlns="http://schemas.openxmlformats.org/officeDocument/2006/bibliography" SelectedStyle="\APA.XSL" StyleName="APA"/>
+</file>
+
+<file path=customXml/itemProps1.xml><?xml version="1.0" encoding="utf-8"?>
+<ds:datastoreItem xmlns:ds="http://schemas.openxmlformats.org/officeDocument/2006/customXml" ds:itemID="{A46A423C-A37F-4743-B4A5-B700E99F59F3}">
+  <ds:schemaRefs>
+    <ds:schemaRef ds:uri="http://schemas.openxmlformats.org/officeDocument/2006/bibliography"/>
+  </ds:schemaRefs>
+</ds:datastoreItem>
 </file>
</xml_diff>

<commit_message>
Updated version the interview questions
</commit_message>
<xml_diff>
--- a/questions.docx
+++ b/questions.docx
@@ -12,6 +12,8 @@
           <w:lang w:val="el-GR"/>
         </w:rPr>
       </w:pPr>
+      <w:bookmarkStart w:id="0" w:name="_GoBack"/>
+      <w:bookmarkEnd w:id="0"/>
       <w:r>
         <w:rPr>
           <w:rFonts w:ascii="Cambria" w:hAnsi="Cambria"/>
@@ -195,7 +197,13 @@
         <w:rPr>
           <w:lang w:val="el-GR"/>
         </w:rPr>
-        <w:t>Τι γλώσσα να υποστηρίζει η εφαρμογή, δηλαδή σε τι γλώσσα να εμφανίζονται οι πληροφορίες, στα Ελληνικά;</w:t>
+        <w:t>Σε ποια</w:t>
+      </w:r>
+      <w:r>
+        <w:rPr>
+          <w:lang w:val="el-GR"/>
+        </w:rPr>
+        <w:t xml:space="preserve"> γλώσσα να εμφανίζονται οι πληροφορίες, στα Ελληνικά;</w:t>
       </w:r>
     </w:p>
     <w:p>
@@ -249,13 +257,59 @@
         <w:rPr>
           <w:lang w:val="el-GR"/>
         </w:rPr>
-        <w:t xml:space="preserve">Τι όνομα να έχει η εφαρμογή; Θα είναι μια εφαρμογή γενικής χρήσεως, δηλαδή να μην φαίνεται κάπου ο </w:t>
-      </w:r>
-      <w:r>
-        <w:rPr>
-          <w:lang w:val="el-GR"/>
-        </w:rPr>
-        <w:t>σύνδεσμος</w:t>
+        <w:t xml:space="preserve">Τι όνομα να έχει η εφαρμογή; </w:t>
+      </w:r>
+    </w:p>
+    <w:p>
+      <w:pPr>
+        <w:pStyle w:val="ListParagraph"/>
+        <w:rPr>
+          <w:lang w:val="el-GR"/>
+        </w:rPr>
+      </w:pPr>
+    </w:p>
+    <w:p>
+      <w:pPr>
+        <w:pStyle w:val="ListParagraph"/>
+        <w:pBdr>
+          <w:top w:val="single" w:sz="12" w:space="1" w:color="auto"/>
+          <w:bottom w:val="single" w:sz="12" w:space="1" w:color="auto"/>
+        </w:pBdr>
+        <w:rPr>
+          <w:lang w:val="el-GR"/>
+        </w:rPr>
+      </w:pPr>
+    </w:p>
+    <w:p>
+      <w:pPr>
+        <w:pStyle w:val="ListParagraph"/>
+        <w:rPr>
+          <w:lang w:val="el-GR"/>
+        </w:rPr>
+      </w:pPr>
+    </w:p>
+    <w:p>
+      <w:pPr>
+        <w:pStyle w:val="ListParagraph"/>
+        <w:numPr>
+          <w:ilvl w:val="0"/>
+          <w:numId w:val="3"/>
+        </w:numPr>
+        <w:rPr>
+          <w:lang w:val="el-GR"/>
+        </w:rPr>
+      </w:pPr>
+      <w:r>
+        <w:rPr>
+          <w:lang w:val="el-GR"/>
+        </w:rPr>
+        <w:t>Θα είναι μια εφαρμογή γενικής χρήσεως, δηλαδή να μην φα</w:t>
+      </w:r>
+      <w:r>
+        <w:rPr>
+          <w:lang w:val="el-GR"/>
+        </w:rPr>
+        <w:t>ίνεται κάπου ότι ο σύνδεσμος είναι υπεύθυνος για τη δημιουργία της εν λόγω εφαρμογής</w:t>
       </w:r>
       <w:r>
         <w:rPr>
@@ -331,13 +385,40 @@
           <w:i/>
           <w:lang w:val="el-GR"/>
         </w:rPr>
-        <w:t>[Αν στο 3 α απαντήσει ΟΧΙ, να φαίνεται ο ΠΑΣΥΚΑΦ]</w:t>
-      </w:r>
-      <w:r>
-        <w:rPr>
-          <w:lang w:val="el-GR"/>
-        </w:rPr>
-        <w:t xml:space="preserve"> Να περιλαμβάνονται και τα στοιχεία επικοινωνίας του συνδέσμου ή/και κάποιο ενημερωτικό κείμενο;</w:t>
+        <w:t xml:space="preserve">[Αν στο 4 </w:t>
+      </w:r>
+      <w:r>
+        <w:rPr>
+          <w:i/>
+          <w:lang w:val="el-GR"/>
+        </w:rPr>
+        <w:t>απαντήσει ΟΧΙ, να φαίνεται ο ΠΑΣΥΚΑΦ]</w:t>
+      </w:r>
+      <w:r>
+        <w:rPr>
+          <w:lang w:val="el-GR"/>
+        </w:rPr>
+        <w:t xml:space="preserve"> Να περιλαμβάνονται και τα στοιχεία επικοινωνίας του συνδέσμου ή/και κάποιο ενημερωτικό κείμενο</w:t>
+      </w:r>
+      <w:r>
+        <w:rPr>
+          <w:lang w:val="el-GR"/>
+        </w:rPr>
+        <w:t xml:space="preserve"> ή/και το λογότυπο του </w:t>
+      </w:r>
+      <w:proofErr w:type="spellStart"/>
+      <w:r>
+        <w:rPr>
+          <w:lang w:val="el-GR"/>
+        </w:rPr>
+        <w:t>σύνδεσμου</w:t>
+      </w:r>
+      <w:proofErr w:type="spellEnd"/>
+      <w:r>
+        <w:rPr>
+          <w:lang w:val="el-GR"/>
+        </w:rPr>
+        <w:t>;</w:t>
       </w:r>
     </w:p>
     <w:p>
@@ -402,12 +483,11 @@
           <w:lang w:val="el-GR"/>
         </w:rPr>
       </w:pPr>
-      <w:bookmarkStart w:id="0" w:name="_GoBack"/>
-      <w:bookmarkEnd w:id="0"/>
-      <w:r>
-        <w:rPr>
-          <w:lang w:val="el-GR"/>
-        </w:rPr>
+      <w:r>
+        <w:rPr>
+          <w:lang w:val="el-GR"/>
+        </w:rPr>
+        <w:lastRenderedPageBreak/>
         <w:t>Ποιες πληροφορίες θα πρέπει να εισάγει ο χρήστης στην εφαρμογή; Υπάρχουν άλλοι παράγοντες εκτός από την ηλικία (</w:t>
       </w:r>
       <w:proofErr w:type="spellStart"/>
@@ -520,16 +600,8 @@
         <w:rPr>
           <w:lang w:val="el-GR"/>
         </w:rPr>
-        <w:t xml:space="preserve">, π.χ. άντρας 18-35 αυτοεξέταση </w:t>
-      </w:r>
-      <w:proofErr w:type="spellStart"/>
-      <w:r>
-        <w:rPr>
-          <w:lang w:val="el-GR"/>
-        </w:rPr>
-        <w:t>όρχεων</w:t>
-      </w:r>
-      <w:proofErr w:type="spellEnd"/>
+        <w:t>, π.χ. άντρας 18-35 αυτοεξέταση όρχεων</w:t>
+      </w:r>
       <w:r>
         <w:rPr>
           <w:lang w:val="el-GR"/>
@@ -540,35 +612,7 @@
         <w:rPr>
           <w:lang w:val="el-GR"/>
         </w:rPr>
-        <w:t xml:space="preserve"> </w:t>
-      </w:r>
-      <w:proofErr w:type="spellStart"/>
-      <w:r>
-        <w:rPr>
-          <w:lang w:val="el-GR"/>
-        </w:rPr>
-        <w:t>κολονοσκόπηση</w:t>
-      </w:r>
-      <w:proofErr w:type="spellEnd"/>
-      <w:r>
-        <w:rPr>
-          <w:lang w:val="el-GR"/>
-        </w:rPr>
-        <w:t xml:space="preserve">, καπνιστές ή πρώην καπνιστές ακτινογραφία θώρακος, γυναίκες τεστ Παπανικολάου, μαστογραφία </w:t>
-      </w:r>
-      <w:proofErr w:type="spellStart"/>
-      <w:r>
-        <w:rPr>
-          <w:lang w:val="el-GR"/>
-        </w:rPr>
-        <w:t>κλπ</w:t>
-      </w:r>
-      <w:proofErr w:type="spellEnd"/>
-      <w:r>
-        <w:rPr>
-          <w:lang w:val="el-GR"/>
-        </w:rPr>
-        <w:t>)</w:t>
+        <w:t xml:space="preserve"> κολονοσκόπηση, καπνιστές ή πρώην καπνιστές ακτινογραφία θώρακος, γυναίκες τεστ Παπανικολάου, μαστογραφία κλπ)</w:t>
       </w:r>
       <w:r>
         <w:rPr>
@@ -763,6 +807,46 @@
     <w:p>
       <w:pPr>
         <w:pStyle w:val="ListParagraph"/>
+        <w:rPr>
+          <w:lang w:val="el-GR"/>
+        </w:rPr>
+      </w:pPr>
+    </w:p>
+    <w:p>
+      <w:pPr>
+        <w:pStyle w:val="ListParagraph"/>
+        <w:rPr>
+          <w:lang w:val="el-GR"/>
+        </w:rPr>
+      </w:pPr>
+    </w:p>
+    <w:p>
+      <w:pPr>
+        <w:pStyle w:val="ListParagraph"/>
+        <w:rPr>
+          <w:lang w:val="el-GR"/>
+        </w:rPr>
+      </w:pPr>
+    </w:p>
+    <w:p>
+      <w:pPr>
+        <w:pStyle w:val="ListParagraph"/>
+        <w:rPr>
+          <w:lang w:val="el-GR"/>
+        </w:rPr>
+      </w:pPr>
+    </w:p>
+    <w:p>
+      <w:pPr>
+        <w:pStyle w:val="ListParagraph"/>
+        <w:rPr>
+          <w:lang w:val="el-GR"/>
+        </w:rPr>
+      </w:pPr>
+    </w:p>
+    <w:p>
+      <w:pPr>
+        <w:pStyle w:val="ListParagraph"/>
         <w:numPr>
           <w:ilvl w:val="0"/>
           <w:numId w:val="3"/>
@@ -775,13 +859,8 @@
         <w:rPr>
           <w:lang w:val="el-GR"/>
         </w:rPr>
-        <w:t>Για κάθε είδος εξέτασης να υπάρχουν πληροφορίες για τον αρμόδιο ιατρό με τον οποίο πρέπει να επικοινωνήσει ο χρήστης για να εξεταστεί; (π.χ. τεστ Παπανικολάου - γυναικολόγος</w:t>
-      </w:r>
-      <w:r>
-        <w:rPr>
-          <w:lang w:val="el-GR"/>
-        </w:rPr>
-        <w:t>)</w:t>
+        <w:lastRenderedPageBreak/>
+        <w:t>Για κάθε είδος εξέτασης να υπάρχουν πληροφορίες για τον αρμόδιο ιατρό με τον οποίο πρέπει να επικοινωνήσει ο χρήστης για να εξεταστεί; (π.χ. τεστ Παπανικολάου - γυναικολόγος)</w:t>
       </w:r>
     </w:p>
     <w:p>
@@ -1113,7 +1192,7 @@
           <w:i/>
           <w:lang w:val="el-GR"/>
         </w:rPr>
-        <w:t>6</w:t>
+        <w:t>7</w:t>
       </w:r>
       <w:r>
         <w:rPr>
@@ -1139,7 +1218,14 @@
           <w:i/>
           <w:lang w:val="el-GR"/>
         </w:rPr>
-        <w:t>[ερώτηση 3]</w:t>
+        <w:t>[ερώτηση 5</w:t>
+      </w:r>
+      <w:r>
+        <w:rPr>
+          <w:i/>
+          <w:lang w:val="el-GR"/>
+        </w:rPr>
+        <w:t>]</w:t>
       </w:r>
       <w:r>
         <w:rPr>
@@ -1165,12 +1251,42 @@
     </w:p>
     <w:p>
       <w:pPr>
+        <w:pStyle w:val="ListParagraph"/>
         <w:pBdr>
           <w:top w:val="single" w:sz="12" w:space="1" w:color="auto"/>
           <w:bottom w:val="single" w:sz="12" w:space="1" w:color="auto"/>
         </w:pBdr>
         <w:ind w:left="1440"/>
         <w:rPr>
+          <w:i/>
+          <w:lang w:val="el-GR"/>
+        </w:rPr>
+      </w:pPr>
+    </w:p>
+    <w:p>
+      <w:pPr>
+        <w:pStyle w:val="ListParagraph"/>
+        <w:pBdr>
+          <w:bottom w:val="single" w:sz="12" w:space="1" w:color="auto"/>
+          <w:between w:val="single" w:sz="12" w:space="1" w:color="auto"/>
+        </w:pBdr>
+        <w:ind w:left="1440"/>
+        <w:rPr>
+          <w:i/>
+          <w:lang w:val="el-GR"/>
+        </w:rPr>
+      </w:pPr>
+    </w:p>
+    <w:p>
+      <w:pPr>
+        <w:pStyle w:val="ListParagraph"/>
+        <w:pBdr>
+          <w:bottom w:val="single" w:sz="12" w:space="1" w:color="auto"/>
+          <w:between w:val="single" w:sz="12" w:space="1" w:color="auto"/>
+        </w:pBdr>
+        <w:ind w:left="1440"/>
+        <w:rPr>
+          <w:i/>
           <w:lang w:val="el-GR"/>
         </w:rPr>
       </w:pPr>
@@ -1205,7 +1321,7 @@
           <w:i/>
           <w:lang w:val="el-GR"/>
         </w:rPr>
-        <w:t>6</w:t>
+        <w:t>7</w:t>
       </w:r>
       <w:r>
         <w:rPr>
@@ -1226,7 +1342,7 @@
           <w:i/>
           <w:lang w:val="el-GR"/>
         </w:rPr>
-        <w:t>3</w:t>
+        <w:t>7</w:t>
       </w:r>
       <w:r>
         <w:rPr>
@@ -1311,7 +1427,7 @@
           <w:i/>
           <w:lang w:val="el-GR"/>
         </w:rPr>
-        <w:t>6</w:t>
+        <w:t>7</w:t>
       </w:r>
       <w:r>
         <w:rPr>
@@ -1325,7 +1441,7 @@
           <w:i/>
           <w:lang w:val="el-GR"/>
         </w:rPr>
-        <w:t>3</w:t>
+        <w:t>7</w:t>
       </w:r>
       <w:r>
         <w:rPr>
@@ -1378,7 +1494,7 @@
         <w:rPr>
           <w:lang w:val="el-GR"/>
         </w:rPr>
-        <w:t xml:space="preserve">) θα εμφανίζονται μόνο για ένα άτομο, για παράδειγμα τον ιδιοκτήτη του κινητού; </w:t>
+        <w:t xml:space="preserve">) θα εμφανίζονται μόνο για ένα άτομο, τον ιδιοκτήτη του κινητού; </w:t>
       </w:r>
     </w:p>
     <w:p>
@@ -1434,7 +1550,7 @@
           <w:i/>
           <w:lang w:val="el-GR"/>
         </w:rPr>
-        <w:t>6</w:t>
+        <w:t>7</w:t>
       </w:r>
       <w:r>
         <w:rPr>
@@ -1455,7 +1571,7 @@
           <w:i/>
           <w:lang w:val="el-GR"/>
         </w:rPr>
-        <w:t>3</w:t>
+        <w:t>7</w:t>
       </w:r>
       <w:r>
         <w:rPr>
@@ -1480,9 +1596,9 @@
       <w:r>
         <w:rPr>
           <w:i/>
-          <w:lang w:val="en-GB"/>
-        </w:rPr>
-        <w:t>NAI</w:t>
+          <w:lang w:val="el-GR"/>
+        </w:rPr>
+        <w:t>ΟΧΙ</w:t>
       </w:r>
       <w:r>
         <w:rPr>
@@ -1556,7 +1672,20 @@
         <w:rPr>
           <w:lang w:val="el-GR"/>
         </w:rPr>
-        <w:t>Να υπάρχει η επιλογή να μην εμφανίζονται ειδοποιήσεις (</w:t>
+        <w:t xml:space="preserve">Να υπάρχει η </w:t>
+      </w:r>
+      <w:r>
+        <w:rPr>
+          <w:b/>
+          <w:lang w:val="el-GR"/>
+        </w:rPr>
+        <w:t>επιλογή</w:t>
+      </w:r>
+      <w:r>
+        <w:rPr>
+          <w:lang w:val="el-GR"/>
+        </w:rPr>
+        <w:t xml:space="preserve"> να μην εμφανίζονται ειδοποιήσεις (</w:t>
       </w:r>
       <w:r>
         <w:t>push</w:t>
@@ -1657,7 +1786,13 @@
         <w:rPr>
           <w:lang w:val="el-GR"/>
         </w:rPr>
-        <w:t xml:space="preserve">που θα θυμίζουν το χρήστη να κάνει μια συγκεκριμένη εξέταση, </w:t>
+        <w:t>που θα υπεν</w:t>
+      </w:r>
+      <w:r>
+        <w:rPr>
+          <w:lang w:val="el-GR"/>
+        </w:rPr>
+        <w:t xml:space="preserve">θυμίζουν το χρήστη να κάνει μια συγκεκριμένη εξέταση, </w:t>
       </w:r>
       <w:r>
         <w:rPr>
@@ -1683,6 +1818,12 @@
         </w:rPr>
         <w:t>ιδοποιείται ο χρήστης; Να είναι σταθερό ή να καθορίζεται από το χρήστη;</w:t>
       </w:r>
+      <w:r>
+        <w:rPr>
+          <w:lang w:val="el-GR"/>
+        </w:rPr>
+        <w:t xml:space="preserve"> (ξεχωριστά για κάθε εξέταση);</w:t>
+      </w:r>
     </w:p>
     <w:p>
       <w:pPr>
@@ -1747,6 +1888,14 @@
           <w:bottom w:val="single" w:sz="12" w:space="1" w:color="auto"/>
           <w:between w:val="single" w:sz="12" w:space="1" w:color="auto"/>
         </w:pBdr>
+        <w:rPr>
+          <w:lang w:val="el-GR"/>
+        </w:rPr>
+      </w:pPr>
+    </w:p>
+    <w:p>
+      <w:pPr>
+        <w:pStyle w:val="ListParagraph"/>
         <w:rPr>
           <w:lang w:val="el-GR"/>
         </w:rPr>
@@ -1775,7 +1924,20 @@
         <w:rPr>
           <w:lang w:val="el-GR"/>
         </w:rPr>
-        <w:t>Να υπάρχει μια οθόνη στην οποία να φαίνονται με σειρά όλες οι επερχόμενες (μελλοντικές) προτεινόμενες ημερομηνίες εξετάσεων;</w:t>
+        <w:lastRenderedPageBreak/>
+        <w:t>Να υπάρχει μια οθόνη στην οποία να φαίνονται με σειρά όλες οι επερχόμενες (μελλοντικές) προτεινόμενες ημερομηνίες εξετάσεων</w:t>
+      </w:r>
+      <w:r>
+        <w:rPr>
+          <w:lang w:val="el-GR"/>
+        </w:rPr>
+        <w:t xml:space="preserve"> με χρονική σειρά</w:t>
+      </w:r>
+      <w:r>
+        <w:rPr>
+          <w:lang w:val="el-GR"/>
+        </w:rPr>
+        <w:t>;</w:t>
       </w:r>
     </w:p>
     <w:p>
@@ -1793,6 +1955,9 @@
           <w:top w:val="single" w:sz="12" w:space="1" w:color="auto"/>
           <w:bottom w:val="single" w:sz="12" w:space="1" w:color="auto"/>
         </w:pBdr>
+        <w:rPr>
+          <w:lang w:val="el-GR"/>
+        </w:rPr>
       </w:pPr>
     </w:p>
     <w:p>
@@ -1802,16 +1967,25 @@
           <w:bottom w:val="single" w:sz="12" w:space="1" w:color="auto"/>
           <w:between w:val="single" w:sz="12" w:space="1" w:color="auto"/>
         </w:pBdr>
-      </w:pPr>
-    </w:p>
-    <w:p>
-      <w:pPr>
-        <w:pStyle w:val="ListParagraph"/>
-      </w:pPr>
-    </w:p>
-    <w:p>
-      <w:pPr>
-        <w:pStyle w:val="ListParagraph"/>
+        <w:rPr>
+          <w:lang w:val="el-GR"/>
+        </w:rPr>
+      </w:pPr>
+    </w:p>
+    <w:p>
+      <w:pPr>
+        <w:pStyle w:val="ListParagraph"/>
+        <w:rPr>
+          <w:lang w:val="el-GR"/>
+        </w:rPr>
+      </w:pPr>
+    </w:p>
+    <w:p>
+      <w:pPr>
+        <w:pStyle w:val="ListParagraph"/>
+        <w:rPr>
+          <w:lang w:val="el-GR"/>
+        </w:rPr>
       </w:pPr>
     </w:p>
     <w:p>
@@ -2006,6 +2180,57 @@
     <w:p>
       <w:pPr>
         <w:pStyle w:val="ListParagraph"/>
+        <w:rPr>
+          <w:lang w:val="el-GR"/>
+        </w:rPr>
+      </w:pPr>
+    </w:p>
+    <w:p>
+      <w:pPr>
+        <w:pStyle w:val="ListParagraph"/>
+        <w:rPr>
+          <w:lang w:val="el-GR"/>
+        </w:rPr>
+      </w:pPr>
+    </w:p>
+    <w:p>
+      <w:pPr>
+        <w:pBdr>
+          <w:bottom w:val="single" w:sz="12" w:space="1" w:color="auto"/>
+        </w:pBdr>
+        <w:rPr>
+          <w:i/>
+          <w:lang w:val="el-GR"/>
+        </w:rPr>
+      </w:pPr>
+      <w:r>
+        <w:rPr>
+          <w:i/>
+          <w:lang w:val="el-GR"/>
+        </w:rPr>
+        <w:t>[</w:t>
+      </w:r>
+      <w:r>
+        <w:rPr>
+          <w:i/>
+          <w:lang w:val="el-GR"/>
+        </w:rPr>
+        <w:t xml:space="preserve">ΕΠΟΜΕΝΗ ΣΥΝΑΝΤΗΣΗ ΠΡΙΝ ΤΙΣ 11/10 ΓΙΑ ΕΛΕΓΧΟ ΤΟΥ ΠΑΡΑΔΟΤΕΟΥ]: </w:t>
+      </w:r>
+    </w:p>
+    <w:p>
+      <w:pPr>
+        <w:pBdr>
+          <w:bottom w:val="single" w:sz="12" w:space="1" w:color="auto"/>
+        </w:pBdr>
+        <w:rPr>
+          <w:i/>
+          <w:lang w:val="el-GR"/>
+        </w:rPr>
+      </w:pPr>
+    </w:p>
+    <w:p>
+      <w:pPr>
         <w:rPr>
           <w:lang w:val="el-GR"/>
         </w:rPr>
@@ -3848,7 +4073,7 @@
 </file>
 
 <file path=customXml/itemProps1.xml><?xml version="1.0" encoding="utf-8"?>
-<ds:datastoreItem xmlns:ds="http://schemas.openxmlformats.org/officeDocument/2006/customXml" ds:itemID="{A46A423C-A37F-4743-B4A5-B700E99F59F3}">
+<ds:datastoreItem xmlns:ds="http://schemas.openxmlformats.org/officeDocument/2006/customXml" ds:itemID="{144B53A3-140E-48AA-A36D-FF1353F0A181}">
   <ds:schemaRefs>
     <ds:schemaRef ds:uri="http://schemas.openxmlformats.org/officeDocument/2006/bibliography"/>
   </ds:schemaRefs>

</xml_diff>